<commit_message>
CPUE estandarizada por María Cristina (09/06/2021)
</commit_message>
<xml_diff>
--- a/CPUE_Los_Lagos_MaC/estandarizacion_segun_informe/con_info_elson/estandarizacion_2021.docx
+++ b/CPUE_Los_Lagos_MaC/estandarizacion_segun_informe/con_info_elson/estandarizacion_2021.docx
@@ -1,6 +1,6 @@
 
 <file path=word/document.xml><?xml version="1.0" encoding="utf-8"?>
-<w:document xmlns:wpc="http://schemas.microsoft.com/office/word/2010/wordprocessingCanvas" xmlns:cx="http://schemas.microsoft.com/office/drawing/2014/chartex" xmlns:cx1="http://schemas.microsoft.com/office/drawing/2015/9/8/chartex" xmlns:cx2="http://schemas.microsoft.com/office/drawing/2015/10/21/chartex" xmlns:cx3="http://schemas.microsoft.com/office/drawing/2016/5/9/chartex" xmlns:cx4="http://schemas.microsoft.com/office/drawing/2016/5/10/chartex" xmlns:cx5="http://schemas.microsoft.com/office/drawing/2016/5/11/chartex" xmlns:cx6="http://schemas.microsoft.com/office/drawing/2016/5/12/chartex" xmlns:cx7="http://schemas.microsoft.com/office/drawing/2016/5/13/chartex" xmlns:cx8="http://schemas.microsoft.com/office/drawing/2016/5/14/chartex" xmlns:mc="http://schemas.openxmlformats.org/markup-compatibility/2006" xmlns:aink="http://schemas.microsoft.com/office/drawing/2016/ink" xmlns:am3d="http://schemas.microsoft.com/office/drawing/2017/model3d" xmlns:o="urn:schemas-microsoft-com:office:office" xmlns:r="http://schemas.openxmlformats.org/officeDocument/2006/relationships" xmlns:m="http://schemas.openxmlformats.org/officeDocument/2006/math" xmlns:v="urn:schemas-microsoft-com:vml" xmlns:wp14="http://schemas.microsoft.com/office/word/2010/wordprocessingDrawing" xmlns:wp="http://schemas.openxmlformats.org/drawingml/2006/wordprocessingDrawing" xmlns:w10="urn:schemas-microsoft-com:office:word" xmlns:w="http://schemas.openxmlformats.org/wordprocessingml/2006/main" xmlns:w14="http://schemas.microsoft.com/office/word/2010/wordml" xmlns:w15="http://schemas.microsoft.com/office/word/2012/wordml" xmlns:w16cex="http://schemas.microsoft.com/office/word/2018/wordml/cex" xmlns:w16cid="http://schemas.microsoft.com/office/word/2016/wordml/cid" xmlns:w16="http://schemas.microsoft.com/office/word/2018/wordml" xmlns:w16sdtdh="http://schemas.microsoft.com/office/word/2020/wordml/sdtdatahash" xmlns:w16se="http://schemas.microsoft.com/office/word/2015/wordml/symex" xmlns:wpg="http://schemas.microsoft.com/office/word/2010/wordprocessingGroup" xmlns:wpi="http://schemas.microsoft.com/office/word/2010/wordprocessingInk" xmlns:wne="http://schemas.microsoft.com/office/word/2006/wordml" xmlns:wps="http://schemas.microsoft.com/office/word/2010/wordprocessingShape" mc:Ignorable="w14 w15 w16se w16cid w16 w16cex w16sdtdh wp14">
+<w:document xmlns:wpc="http://schemas.microsoft.com/office/word/2010/wordprocessingCanvas" xmlns:cx="http://schemas.microsoft.com/office/drawing/2014/chartex" xmlns:cx1="http://schemas.microsoft.com/office/drawing/2015/9/8/chartex" xmlns:cx2="http://schemas.microsoft.com/office/drawing/2015/10/21/chartex" xmlns:cx3="http://schemas.microsoft.com/office/drawing/2016/5/9/chartex" xmlns:cx4="http://schemas.microsoft.com/office/drawing/2016/5/10/chartex" xmlns:cx5="http://schemas.microsoft.com/office/drawing/2016/5/11/chartex" xmlns:cx6="http://schemas.microsoft.com/office/drawing/2016/5/12/chartex" xmlns:cx7="http://schemas.microsoft.com/office/drawing/2016/5/13/chartex" xmlns:cx8="http://schemas.microsoft.com/office/drawing/2016/5/14/chartex" xmlns:mc="http://schemas.openxmlformats.org/markup-compatibility/2006" xmlns:aink="http://schemas.microsoft.com/office/drawing/2016/ink" xmlns:am3d="http://schemas.microsoft.com/office/drawing/2017/model3d" xmlns:o="urn:schemas-microsoft-com:office:office" xmlns:r="http://schemas.openxmlformats.org/officeDocument/2006/relationships" xmlns:m="http://schemas.openxmlformats.org/officeDocument/2006/math" xmlns:v="urn:schemas-microsoft-com:vml" xmlns:wp14="http://schemas.microsoft.com/office/word/2010/wordprocessingDrawing" xmlns:wp="http://schemas.openxmlformats.org/drawingml/2006/wordprocessingDrawing" xmlns:w10="urn:schemas-microsoft-com:office:word" xmlns:w="http://schemas.openxmlformats.org/wordprocessingml/2006/main" xmlns:w14="http://schemas.microsoft.com/office/word/2010/wordml" xmlns:w15="http://schemas.microsoft.com/office/word/2012/wordml" xmlns:w16cex="http://schemas.microsoft.com/office/word/2018/wordml/cex" xmlns:w16cid="http://schemas.microsoft.com/office/word/2016/wordml/cid" xmlns:w16="http://schemas.microsoft.com/office/word/2018/wordml" xmlns:w16se="http://schemas.microsoft.com/office/word/2015/wordml/symex" xmlns:wpg="http://schemas.microsoft.com/office/word/2010/wordprocessingGroup" xmlns:wpi="http://schemas.microsoft.com/office/word/2010/wordprocessingInk" xmlns:wne="http://schemas.microsoft.com/office/word/2006/wordml" xmlns:wps="http://schemas.microsoft.com/office/word/2010/wordprocessingShape" mc:Ignorable="w14 w15 w16se w16cid w16 w16cex wp14">
   <w:body>
     <w:p>
       <w:pPr>
@@ -10912,6 +10912,4254 @@
         </w:rPr>
       </w:pPr>
     </w:p>
+    <w:tbl>
+      <w:tblPr>
+        <w:tblW w:w="8280" w:type="dxa"/>
+        <w:tblCellMar>
+          <w:left w:w="70" w:type="dxa"/>
+          <w:right w:w="70" w:type="dxa"/>
+        </w:tblCellMar>
+        <w:tblLook w:val="04A0" w:firstRow="1" w:lastRow="0" w:firstColumn="1" w:lastColumn="0" w:noHBand="0" w:noVBand="1"/>
+      </w:tblPr>
+      <w:tblGrid>
+        <w:gridCol w:w="1380"/>
+        <w:gridCol w:w="895"/>
+        <w:gridCol w:w="639"/>
+        <w:gridCol w:w="1576"/>
+        <w:gridCol w:w="979"/>
+        <w:gridCol w:w="2811"/>
+      </w:tblGrid>
+      <w:tr>
+        <w:trPr>
+          <w:trHeight w:val="360"/>
+        </w:trPr>
+        <w:tc>
+          <w:tcPr>
+            <w:tcW w:w="1380" w:type="dxa"/>
+            <w:tcBorders>
+              <w:top w:val="nil"/>
+              <w:left w:val="nil"/>
+              <w:bottom w:val="nil"/>
+              <w:right w:val="nil"/>
+            </w:tcBorders>
+            <w:shd w:val="clear" w:color="auto" w:fill="auto"/>
+            <w:noWrap/>
+            <w:vAlign w:val="center"/>
+            <w:hideMark/>
+          </w:tcPr>
+          <w:p>
+            <w:pPr>
+              <w:spacing w:after="0" w:line="240" w:lineRule="auto"/>
+              <w:rPr>
+                <w:rFonts w:ascii="Times New Roman" w:eastAsia="Times New Roman" w:hAnsi="Times New Roman" w:cs="Times New Roman"/>
+                <w:sz w:val="24"/>
+                <w:szCs w:val="24"/>
+                <w:lang w:val="es-CL" w:eastAsia="es-MX"/>
+              </w:rPr>
+            </w:pPr>
+          </w:p>
+        </w:tc>
+        <w:tc>
+          <w:tcPr>
+            <w:tcW w:w="6900" w:type="dxa"/>
+            <w:gridSpan w:val="5"/>
+            <w:tcBorders>
+              <w:top w:val="nil"/>
+              <w:left w:val="nil"/>
+              <w:bottom w:val="nil"/>
+              <w:right w:val="nil"/>
+            </w:tcBorders>
+            <w:shd w:val="clear" w:color="auto" w:fill="auto"/>
+            <w:noWrap/>
+            <w:vAlign w:val="center"/>
+            <w:hideMark/>
+          </w:tcPr>
+          <w:p>
+            <w:pPr>
+              <w:spacing w:after="0" w:line="240" w:lineRule="auto"/>
+              <w:rPr>
+                <w:rFonts w:ascii="Arial" w:eastAsia="Times New Roman" w:hAnsi="Arial" w:cs="Arial"/>
+                <w:b/>
+                <w:bCs/>
+                <w:lang w:val="es-CL" w:eastAsia="es-MX"/>
+              </w:rPr>
+            </w:pPr>
+            <w:r>
+              <w:rPr>
+                <w:rFonts w:ascii="Arial" w:eastAsia="Times New Roman" w:hAnsi="Arial" w:cs="Arial"/>
+                <w:b/>
+                <w:bCs/>
+                <w:lang w:val="es-CL" w:eastAsia="es-MX"/>
+              </w:rPr>
+              <w:t>Corregir esta serie en PRIMER INFORME SEPTIEMBRE 2021</w:t>
+            </w:r>
+          </w:p>
+        </w:tc>
+      </w:tr>
+      <w:tr>
+        <w:trPr>
+          <w:trHeight w:val="195"/>
+        </w:trPr>
+        <w:tc>
+          <w:tcPr>
+            <w:tcW w:w="1380" w:type="dxa"/>
+            <w:tcBorders>
+              <w:top w:val="nil"/>
+              <w:left w:val="nil"/>
+              <w:bottom w:val="nil"/>
+              <w:right w:val="nil"/>
+            </w:tcBorders>
+            <w:shd w:val="clear" w:color="000000" w:fill="FFFF00"/>
+            <w:noWrap/>
+            <w:vAlign w:val="center"/>
+            <w:hideMark/>
+          </w:tcPr>
+          <w:p>
+            <w:pPr>
+              <w:spacing w:after="0" w:line="240" w:lineRule="auto"/>
+              <w:rPr>
+                <w:rFonts w:ascii="Arial" w:eastAsia="Times New Roman" w:hAnsi="Arial" w:cs="Arial"/>
+                <w:lang w:val="es-CL" w:eastAsia="es-MX"/>
+              </w:rPr>
+            </w:pPr>
+            <w:r>
+              <w:rPr>
+                <w:rFonts w:ascii="Arial" w:eastAsia="Times New Roman" w:hAnsi="Arial" w:cs="Arial"/>
+                <w:lang w:val="es-CL" w:eastAsia="es-MX"/>
+              </w:rPr>
+              <w:t> </w:t>
+            </w:r>
+          </w:p>
+        </w:tc>
+        <w:tc>
+          <w:tcPr>
+            <w:tcW w:w="895" w:type="dxa"/>
+            <w:tcBorders>
+              <w:top w:val="nil"/>
+              <w:left w:val="nil"/>
+              <w:bottom w:val="nil"/>
+              <w:right w:val="nil"/>
+            </w:tcBorders>
+            <w:shd w:val="clear" w:color="000000" w:fill="FFFF00"/>
+            <w:noWrap/>
+            <w:vAlign w:val="center"/>
+            <w:hideMark/>
+          </w:tcPr>
+          <w:p>
+            <w:pPr>
+              <w:spacing w:after="0" w:line="240" w:lineRule="auto"/>
+              <w:rPr>
+                <w:rFonts w:ascii="Arial" w:eastAsia="Times New Roman" w:hAnsi="Arial" w:cs="Arial"/>
+                <w:lang w:val="es-CL" w:eastAsia="es-MX"/>
+              </w:rPr>
+            </w:pPr>
+            <w:r>
+              <w:rPr>
+                <w:rFonts w:ascii="Arial" w:eastAsia="Times New Roman" w:hAnsi="Arial" w:cs="Arial"/>
+                <w:lang w:val="es-CL" w:eastAsia="es-MX"/>
+              </w:rPr>
+              <w:t> </w:t>
+            </w:r>
+          </w:p>
+        </w:tc>
+        <w:tc>
+          <w:tcPr>
+            <w:tcW w:w="639" w:type="dxa"/>
+            <w:tcBorders>
+              <w:top w:val="nil"/>
+              <w:left w:val="nil"/>
+              <w:bottom w:val="nil"/>
+              <w:right w:val="nil"/>
+            </w:tcBorders>
+            <w:shd w:val="clear" w:color="000000" w:fill="FFFF00"/>
+            <w:noWrap/>
+            <w:vAlign w:val="center"/>
+            <w:hideMark/>
+          </w:tcPr>
+          <w:p>
+            <w:pPr>
+              <w:spacing w:after="0" w:line="240" w:lineRule="auto"/>
+              <w:jc w:val="center"/>
+              <w:rPr>
+                <w:rFonts w:ascii="Arial" w:eastAsia="Times New Roman" w:hAnsi="Arial" w:cs="Arial"/>
+                <w:b/>
+                <w:bCs/>
+                <w:lang w:val="es-CL" w:eastAsia="es-MX"/>
+              </w:rPr>
+            </w:pPr>
+            <w:r>
+              <w:rPr>
+                <w:rFonts w:ascii="Arial" w:eastAsia="Times New Roman" w:hAnsi="Arial" w:cs="Arial"/>
+                <w:b/>
+                <w:bCs/>
+                <w:lang w:val="es-CL" w:eastAsia="es-MX"/>
+              </w:rPr>
+              <w:t> </w:t>
+            </w:r>
+          </w:p>
+        </w:tc>
+        <w:tc>
+          <w:tcPr>
+            <w:tcW w:w="1576" w:type="dxa"/>
+            <w:tcBorders>
+              <w:top w:val="nil"/>
+              <w:left w:val="nil"/>
+              <w:bottom w:val="nil"/>
+              <w:right w:val="nil"/>
+            </w:tcBorders>
+            <w:shd w:val="clear" w:color="000000" w:fill="FFFF00"/>
+            <w:noWrap/>
+            <w:vAlign w:val="center"/>
+            <w:hideMark/>
+          </w:tcPr>
+          <w:p>
+            <w:pPr>
+              <w:spacing w:after="0" w:line="240" w:lineRule="auto"/>
+              <w:jc w:val="center"/>
+              <w:rPr>
+                <w:rFonts w:ascii="Arial" w:eastAsia="Times New Roman" w:hAnsi="Arial" w:cs="Arial"/>
+                <w:b/>
+                <w:bCs/>
+                <w:lang w:val="es-CL" w:eastAsia="es-MX"/>
+              </w:rPr>
+            </w:pPr>
+            <w:r>
+              <w:rPr>
+                <w:rFonts w:ascii="Arial" w:eastAsia="Times New Roman" w:hAnsi="Arial" w:cs="Arial"/>
+                <w:b/>
+                <w:bCs/>
+                <w:lang w:val="es-CL" w:eastAsia="es-MX"/>
+              </w:rPr>
+              <w:t>%descarte</w:t>
+            </w:r>
+          </w:p>
+        </w:tc>
+        <w:tc>
+          <w:tcPr>
+            <w:tcW w:w="979" w:type="dxa"/>
+            <w:tcBorders>
+              <w:top w:val="nil"/>
+              <w:left w:val="nil"/>
+              <w:bottom w:val="nil"/>
+              <w:right w:val="nil"/>
+            </w:tcBorders>
+            <w:shd w:val="clear" w:color="000000" w:fill="FFFF00"/>
+            <w:noWrap/>
+            <w:vAlign w:val="center"/>
+            <w:hideMark/>
+          </w:tcPr>
+          <w:p>
+            <w:pPr>
+              <w:spacing w:after="0" w:line="240" w:lineRule="auto"/>
+              <w:jc w:val="center"/>
+              <w:rPr>
+                <w:rFonts w:ascii="Arial" w:eastAsia="Times New Roman" w:hAnsi="Arial" w:cs="Arial"/>
+                <w:b/>
+                <w:bCs/>
+                <w:lang w:val="es-CL" w:eastAsia="es-MX"/>
+              </w:rPr>
+            </w:pPr>
+            <w:r>
+              <w:rPr>
+                <w:rFonts w:ascii="Arial" w:eastAsia="Times New Roman" w:hAnsi="Arial" w:cs="Arial"/>
+                <w:b/>
+                <w:bCs/>
+                <w:lang w:val="es-CL" w:eastAsia="es-MX"/>
+              </w:rPr>
+              <w:t> </w:t>
+            </w:r>
+          </w:p>
+        </w:tc>
+        <w:tc>
+          <w:tcPr>
+            <w:tcW w:w="2811" w:type="dxa"/>
+            <w:tcBorders>
+              <w:top w:val="nil"/>
+              <w:left w:val="nil"/>
+              <w:bottom w:val="nil"/>
+              <w:right w:val="nil"/>
+            </w:tcBorders>
+            <w:shd w:val="clear" w:color="000000" w:fill="FFFF00"/>
+            <w:noWrap/>
+            <w:vAlign w:val="center"/>
+            <w:hideMark/>
+          </w:tcPr>
+          <w:p>
+            <w:pPr>
+              <w:spacing w:after="0" w:line="240" w:lineRule="auto"/>
+              <w:jc w:val="center"/>
+              <w:rPr>
+                <w:rFonts w:ascii="Arial" w:eastAsia="Times New Roman" w:hAnsi="Arial" w:cs="Arial"/>
+                <w:b/>
+                <w:bCs/>
+                <w:lang w:val="es-CL" w:eastAsia="es-MX"/>
+              </w:rPr>
+            </w:pPr>
+            <w:proofErr w:type="spellStart"/>
+            <w:r>
+              <w:rPr>
+                <w:rFonts w:ascii="Arial" w:eastAsia="Times New Roman" w:hAnsi="Arial" w:cs="Arial"/>
+                <w:b/>
+                <w:bCs/>
+                <w:lang w:val="es-CL" w:eastAsia="es-MX"/>
+              </w:rPr>
+              <w:t>desemb</w:t>
+            </w:r>
+            <w:proofErr w:type="spellEnd"/>
+            <w:r>
+              <w:rPr>
+                <w:rFonts w:ascii="Arial" w:eastAsia="Times New Roman" w:hAnsi="Arial" w:cs="Arial"/>
+                <w:b/>
+                <w:bCs/>
+                <w:lang w:val="es-CL" w:eastAsia="es-MX"/>
+              </w:rPr>
+              <w:t xml:space="preserve"> + descarte</w:t>
+            </w:r>
+          </w:p>
+        </w:tc>
+      </w:tr>
+      <w:tr>
+        <w:trPr>
+          <w:trHeight w:val="360"/>
+        </w:trPr>
+        <w:tc>
+          <w:tcPr>
+            <w:tcW w:w="1380" w:type="dxa"/>
+            <w:tcBorders>
+              <w:top w:val="nil"/>
+              <w:left w:val="nil"/>
+              <w:bottom w:val="nil"/>
+              <w:right w:val="nil"/>
+            </w:tcBorders>
+            <w:shd w:val="clear" w:color="auto" w:fill="auto"/>
+            <w:noWrap/>
+            <w:vAlign w:val="center"/>
+            <w:hideMark/>
+          </w:tcPr>
+          <w:p>
+            <w:pPr>
+              <w:spacing w:after="0" w:line="240" w:lineRule="auto"/>
+              <w:jc w:val="right"/>
+              <w:rPr>
+                <w:rFonts w:ascii="Arial" w:eastAsia="Times New Roman" w:hAnsi="Arial" w:cs="Arial"/>
+                <w:lang w:val="es-CL" w:eastAsia="es-MX"/>
+              </w:rPr>
+            </w:pPr>
+            <w:r>
+              <w:rPr>
+                <w:rFonts w:ascii="Arial" w:eastAsia="Times New Roman" w:hAnsi="Arial" w:cs="Arial"/>
+                <w:lang w:val="es-CL" w:eastAsia="es-MX"/>
+              </w:rPr>
+              <w:t>2002</w:t>
+            </w:r>
+          </w:p>
+        </w:tc>
+        <w:tc>
+          <w:tcPr>
+            <w:tcW w:w="895" w:type="dxa"/>
+            <w:tcBorders>
+              <w:top w:val="nil"/>
+              <w:left w:val="nil"/>
+              <w:bottom w:val="nil"/>
+              <w:right w:val="nil"/>
+            </w:tcBorders>
+            <w:shd w:val="clear" w:color="auto" w:fill="auto"/>
+            <w:noWrap/>
+            <w:vAlign w:val="center"/>
+            <w:hideMark/>
+          </w:tcPr>
+          <w:p>
+            <w:pPr>
+              <w:spacing w:after="0" w:line="240" w:lineRule="auto"/>
+              <w:jc w:val="right"/>
+              <w:rPr>
+                <w:rFonts w:ascii="Arial" w:eastAsia="Times New Roman" w:hAnsi="Arial" w:cs="Arial"/>
+                <w:lang w:val="es-CL" w:eastAsia="es-MX"/>
+              </w:rPr>
+            </w:pPr>
+            <w:r>
+              <w:rPr>
+                <w:rFonts w:ascii="Arial" w:eastAsia="Times New Roman" w:hAnsi="Arial" w:cs="Arial"/>
+                <w:lang w:val="es-CL" w:eastAsia="es-MX"/>
+              </w:rPr>
+              <w:t>38974</w:t>
+            </w:r>
+          </w:p>
+        </w:tc>
+        <w:tc>
+          <w:tcPr>
+            <w:tcW w:w="639" w:type="dxa"/>
+            <w:tcBorders>
+              <w:top w:val="nil"/>
+              <w:left w:val="nil"/>
+              <w:bottom w:val="nil"/>
+              <w:right w:val="nil"/>
+            </w:tcBorders>
+            <w:shd w:val="clear" w:color="auto" w:fill="auto"/>
+            <w:noWrap/>
+            <w:vAlign w:val="center"/>
+            <w:hideMark/>
+          </w:tcPr>
+          <w:p>
+            <w:pPr>
+              <w:spacing w:after="0" w:line="240" w:lineRule="auto"/>
+              <w:jc w:val="center"/>
+              <w:rPr>
+                <w:rFonts w:ascii="Arial" w:eastAsia="Times New Roman" w:hAnsi="Arial" w:cs="Arial"/>
+                <w:lang w:val="es-CL" w:eastAsia="es-MX"/>
+              </w:rPr>
+            </w:pPr>
+            <w:r>
+              <w:rPr>
+                <w:rFonts w:ascii="Arial" w:eastAsia="Times New Roman" w:hAnsi="Arial" w:cs="Arial"/>
+                <w:lang w:val="es-CL" w:eastAsia="es-MX"/>
+              </w:rPr>
+              <w:t>2.32</w:t>
+            </w:r>
+          </w:p>
+        </w:tc>
+        <w:tc>
+          <w:tcPr>
+            <w:tcW w:w="1576" w:type="dxa"/>
+            <w:tcBorders>
+              <w:top w:val="nil"/>
+              <w:left w:val="nil"/>
+              <w:bottom w:val="nil"/>
+              <w:right w:val="nil"/>
+            </w:tcBorders>
+            <w:shd w:val="clear" w:color="auto" w:fill="auto"/>
+            <w:noWrap/>
+            <w:vAlign w:val="center"/>
+            <w:hideMark/>
+          </w:tcPr>
+          <w:p>
+            <w:pPr>
+              <w:spacing w:after="0" w:line="240" w:lineRule="auto"/>
+              <w:jc w:val="center"/>
+              <w:rPr>
+                <w:rFonts w:ascii="Arial" w:eastAsia="Times New Roman" w:hAnsi="Arial" w:cs="Arial"/>
+                <w:lang w:val="es-CL" w:eastAsia="es-MX"/>
+              </w:rPr>
+            </w:pPr>
+            <w:r>
+              <w:rPr>
+                <w:rFonts w:ascii="Arial" w:eastAsia="Times New Roman" w:hAnsi="Arial" w:cs="Arial"/>
+                <w:lang w:val="es-CL" w:eastAsia="es-MX"/>
+              </w:rPr>
+              <w:t>0.0232</w:t>
+            </w:r>
+          </w:p>
+        </w:tc>
+        <w:tc>
+          <w:tcPr>
+            <w:tcW w:w="979" w:type="dxa"/>
+            <w:tcBorders>
+              <w:top w:val="nil"/>
+              <w:left w:val="nil"/>
+              <w:bottom w:val="nil"/>
+              <w:right w:val="nil"/>
+            </w:tcBorders>
+            <w:shd w:val="clear" w:color="auto" w:fill="auto"/>
+            <w:noWrap/>
+            <w:vAlign w:val="center"/>
+            <w:hideMark/>
+          </w:tcPr>
+          <w:p>
+            <w:pPr>
+              <w:spacing w:after="0" w:line="240" w:lineRule="auto"/>
+              <w:jc w:val="center"/>
+              <w:rPr>
+                <w:rFonts w:ascii="Arial" w:eastAsia="Times New Roman" w:hAnsi="Arial" w:cs="Arial"/>
+                <w:lang w:val="es-CL" w:eastAsia="es-MX"/>
+              </w:rPr>
+            </w:pPr>
+            <w:r>
+              <w:rPr>
+                <w:rFonts w:ascii="Arial" w:eastAsia="Times New Roman" w:hAnsi="Arial" w:cs="Arial"/>
+                <w:lang w:val="es-CL" w:eastAsia="es-MX"/>
+              </w:rPr>
+              <w:t>1.0232</w:t>
+            </w:r>
+          </w:p>
+        </w:tc>
+        <w:tc>
+          <w:tcPr>
+            <w:tcW w:w="2811" w:type="dxa"/>
+            <w:tcBorders>
+              <w:top w:val="nil"/>
+              <w:left w:val="nil"/>
+              <w:bottom w:val="nil"/>
+              <w:right w:val="nil"/>
+            </w:tcBorders>
+            <w:shd w:val="clear" w:color="auto" w:fill="auto"/>
+            <w:noWrap/>
+            <w:vAlign w:val="center"/>
+            <w:hideMark/>
+          </w:tcPr>
+          <w:p>
+            <w:pPr>
+              <w:spacing w:after="0" w:line="240" w:lineRule="auto"/>
+              <w:jc w:val="center"/>
+              <w:rPr>
+                <w:rFonts w:ascii="Arial" w:eastAsia="Times New Roman" w:hAnsi="Arial" w:cs="Arial"/>
+                <w:lang w:val="es-CL" w:eastAsia="es-MX"/>
+              </w:rPr>
+            </w:pPr>
+            <w:r>
+              <w:rPr>
+                <w:rFonts w:ascii="Arial" w:eastAsia="Times New Roman" w:hAnsi="Arial" w:cs="Arial"/>
+                <w:lang w:val="es-CL" w:eastAsia="es-MX"/>
+              </w:rPr>
+              <w:t>39878</w:t>
+            </w:r>
+          </w:p>
+        </w:tc>
+      </w:tr>
+      <w:tr>
+        <w:trPr>
+          <w:trHeight w:val="360"/>
+        </w:trPr>
+        <w:tc>
+          <w:tcPr>
+            <w:tcW w:w="1380" w:type="dxa"/>
+            <w:tcBorders>
+              <w:top w:val="nil"/>
+              <w:left w:val="nil"/>
+              <w:bottom w:val="nil"/>
+              <w:right w:val="nil"/>
+            </w:tcBorders>
+            <w:shd w:val="clear" w:color="auto" w:fill="auto"/>
+            <w:noWrap/>
+            <w:vAlign w:val="center"/>
+            <w:hideMark/>
+          </w:tcPr>
+          <w:p>
+            <w:pPr>
+              <w:spacing w:after="0" w:line="240" w:lineRule="auto"/>
+              <w:jc w:val="right"/>
+              <w:rPr>
+                <w:rFonts w:ascii="Arial" w:eastAsia="Times New Roman" w:hAnsi="Arial" w:cs="Arial"/>
+                <w:lang w:val="es-CL" w:eastAsia="es-MX"/>
+              </w:rPr>
+            </w:pPr>
+            <w:r>
+              <w:rPr>
+                <w:rFonts w:ascii="Arial" w:eastAsia="Times New Roman" w:hAnsi="Arial" w:cs="Arial"/>
+                <w:lang w:val="es-CL" w:eastAsia="es-MX"/>
+              </w:rPr>
+              <w:t>2003</w:t>
+            </w:r>
+          </w:p>
+        </w:tc>
+        <w:tc>
+          <w:tcPr>
+            <w:tcW w:w="895" w:type="dxa"/>
+            <w:tcBorders>
+              <w:top w:val="nil"/>
+              <w:left w:val="nil"/>
+              <w:bottom w:val="nil"/>
+              <w:right w:val="nil"/>
+            </w:tcBorders>
+            <w:shd w:val="clear" w:color="auto" w:fill="auto"/>
+            <w:noWrap/>
+            <w:vAlign w:val="center"/>
+            <w:hideMark/>
+          </w:tcPr>
+          <w:p>
+            <w:pPr>
+              <w:spacing w:after="0" w:line="240" w:lineRule="auto"/>
+              <w:jc w:val="right"/>
+              <w:rPr>
+                <w:rFonts w:ascii="Arial" w:eastAsia="Times New Roman" w:hAnsi="Arial" w:cs="Arial"/>
+                <w:lang w:val="es-CL" w:eastAsia="es-MX"/>
+              </w:rPr>
+            </w:pPr>
+            <w:r>
+              <w:rPr>
+                <w:rFonts w:ascii="Arial" w:eastAsia="Times New Roman" w:hAnsi="Arial" w:cs="Arial"/>
+                <w:lang w:val="es-CL" w:eastAsia="es-MX"/>
+              </w:rPr>
+              <w:t>32843</w:t>
+            </w:r>
+          </w:p>
+        </w:tc>
+        <w:tc>
+          <w:tcPr>
+            <w:tcW w:w="639" w:type="dxa"/>
+            <w:tcBorders>
+              <w:top w:val="nil"/>
+              <w:left w:val="nil"/>
+              <w:bottom w:val="nil"/>
+              <w:right w:val="nil"/>
+            </w:tcBorders>
+            <w:shd w:val="clear" w:color="auto" w:fill="auto"/>
+            <w:noWrap/>
+            <w:vAlign w:val="center"/>
+            <w:hideMark/>
+          </w:tcPr>
+          <w:p>
+            <w:pPr>
+              <w:spacing w:after="0" w:line="240" w:lineRule="auto"/>
+              <w:jc w:val="center"/>
+              <w:rPr>
+                <w:rFonts w:ascii="Arial" w:eastAsia="Times New Roman" w:hAnsi="Arial" w:cs="Arial"/>
+                <w:lang w:val="es-CL" w:eastAsia="es-MX"/>
+              </w:rPr>
+            </w:pPr>
+            <w:r>
+              <w:rPr>
+                <w:rFonts w:ascii="Arial" w:eastAsia="Times New Roman" w:hAnsi="Arial" w:cs="Arial"/>
+                <w:lang w:val="es-CL" w:eastAsia="es-MX"/>
+              </w:rPr>
+              <w:t>2.32</w:t>
+            </w:r>
+          </w:p>
+        </w:tc>
+        <w:tc>
+          <w:tcPr>
+            <w:tcW w:w="1576" w:type="dxa"/>
+            <w:tcBorders>
+              <w:top w:val="nil"/>
+              <w:left w:val="nil"/>
+              <w:bottom w:val="nil"/>
+              <w:right w:val="nil"/>
+            </w:tcBorders>
+            <w:shd w:val="clear" w:color="auto" w:fill="auto"/>
+            <w:noWrap/>
+            <w:vAlign w:val="center"/>
+            <w:hideMark/>
+          </w:tcPr>
+          <w:p>
+            <w:pPr>
+              <w:spacing w:after="0" w:line="240" w:lineRule="auto"/>
+              <w:jc w:val="center"/>
+              <w:rPr>
+                <w:rFonts w:ascii="Arial" w:eastAsia="Times New Roman" w:hAnsi="Arial" w:cs="Arial"/>
+                <w:lang w:val="es-CL" w:eastAsia="es-MX"/>
+              </w:rPr>
+            </w:pPr>
+            <w:r>
+              <w:rPr>
+                <w:rFonts w:ascii="Arial" w:eastAsia="Times New Roman" w:hAnsi="Arial" w:cs="Arial"/>
+                <w:lang w:val="es-CL" w:eastAsia="es-MX"/>
+              </w:rPr>
+              <w:t>0.0232</w:t>
+            </w:r>
+          </w:p>
+        </w:tc>
+        <w:tc>
+          <w:tcPr>
+            <w:tcW w:w="979" w:type="dxa"/>
+            <w:tcBorders>
+              <w:top w:val="nil"/>
+              <w:left w:val="nil"/>
+              <w:bottom w:val="nil"/>
+              <w:right w:val="nil"/>
+            </w:tcBorders>
+            <w:shd w:val="clear" w:color="auto" w:fill="auto"/>
+            <w:noWrap/>
+            <w:vAlign w:val="center"/>
+            <w:hideMark/>
+          </w:tcPr>
+          <w:p>
+            <w:pPr>
+              <w:spacing w:after="0" w:line="240" w:lineRule="auto"/>
+              <w:jc w:val="center"/>
+              <w:rPr>
+                <w:rFonts w:ascii="Arial" w:eastAsia="Times New Roman" w:hAnsi="Arial" w:cs="Arial"/>
+                <w:lang w:val="es-CL" w:eastAsia="es-MX"/>
+              </w:rPr>
+            </w:pPr>
+            <w:r>
+              <w:rPr>
+                <w:rFonts w:ascii="Arial" w:eastAsia="Times New Roman" w:hAnsi="Arial" w:cs="Arial"/>
+                <w:lang w:val="es-CL" w:eastAsia="es-MX"/>
+              </w:rPr>
+              <w:t>1.0232</w:t>
+            </w:r>
+          </w:p>
+        </w:tc>
+        <w:tc>
+          <w:tcPr>
+            <w:tcW w:w="2811" w:type="dxa"/>
+            <w:tcBorders>
+              <w:top w:val="nil"/>
+              <w:left w:val="nil"/>
+              <w:bottom w:val="nil"/>
+              <w:right w:val="nil"/>
+            </w:tcBorders>
+            <w:shd w:val="clear" w:color="auto" w:fill="auto"/>
+            <w:noWrap/>
+            <w:vAlign w:val="center"/>
+            <w:hideMark/>
+          </w:tcPr>
+          <w:p>
+            <w:pPr>
+              <w:spacing w:after="0" w:line="240" w:lineRule="auto"/>
+              <w:jc w:val="center"/>
+              <w:rPr>
+                <w:rFonts w:ascii="Arial" w:eastAsia="Times New Roman" w:hAnsi="Arial" w:cs="Arial"/>
+                <w:lang w:val="es-CL" w:eastAsia="es-MX"/>
+              </w:rPr>
+            </w:pPr>
+            <w:r>
+              <w:rPr>
+                <w:rFonts w:ascii="Arial" w:eastAsia="Times New Roman" w:hAnsi="Arial" w:cs="Arial"/>
+                <w:lang w:val="es-CL" w:eastAsia="es-MX"/>
+              </w:rPr>
+              <w:t>33605</w:t>
+            </w:r>
+          </w:p>
+        </w:tc>
+      </w:tr>
+      <w:tr>
+        <w:trPr>
+          <w:trHeight w:val="360"/>
+        </w:trPr>
+        <w:tc>
+          <w:tcPr>
+            <w:tcW w:w="1380" w:type="dxa"/>
+            <w:tcBorders>
+              <w:top w:val="nil"/>
+              <w:left w:val="nil"/>
+              <w:bottom w:val="nil"/>
+              <w:right w:val="nil"/>
+            </w:tcBorders>
+            <w:shd w:val="clear" w:color="auto" w:fill="auto"/>
+            <w:noWrap/>
+            <w:vAlign w:val="center"/>
+            <w:hideMark/>
+          </w:tcPr>
+          <w:p>
+            <w:pPr>
+              <w:spacing w:after="0" w:line="240" w:lineRule="auto"/>
+              <w:jc w:val="right"/>
+              <w:rPr>
+                <w:rFonts w:ascii="Arial" w:eastAsia="Times New Roman" w:hAnsi="Arial" w:cs="Arial"/>
+                <w:lang w:val="es-CL" w:eastAsia="es-MX"/>
+              </w:rPr>
+            </w:pPr>
+            <w:r>
+              <w:rPr>
+                <w:rFonts w:ascii="Arial" w:eastAsia="Times New Roman" w:hAnsi="Arial" w:cs="Arial"/>
+                <w:lang w:val="es-CL" w:eastAsia="es-MX"/>
+              </w:rPr>
+              <w:t>2004</w:t>
+            </w:r>
+          </w:p>
+        </w:tc>
+        <w:tc>
+          <w:tcPr>
+            <w:tcW w:w="895" w:type="dxa"/>
+            <w:tcBorders>
+              <w:top w:val="nil"/>
+              <w:left w:val="nil"/>
+              <w:bottom w:val="nil"/>
+              <w:right w:val="nil"/>
+            </w:tcBorders>
+            <w:shd w:val="clear" w:color="auto" w:fill="auto"/>
+            <w:noWrap/>
+            <w:vAlign w:val="center"/>
+            <w:hideMark/>
+          </w:tcPr>
+          <w:p>
+            <w:pPr>
+              <w:spacing w:after="0" w:line="240" w:lineRule="auto"/>
+              <w:jc w:val="right"/>
+              <w:rPr>
+                <w:rFonts w:ascii="Arial" w:eastAsia="Times New Roman" w:hAnsi="Arial" w:cs="Arial"/>
+                <w:lang w:val="es-CL" w:eastAsia="es-MX"/>
+              </w:rPr>
+            </w:pPr>
+            <w:r>
+              <w:rPr>
+                <w:rFonts w:ascii="Arial" w:eastAsia="Times New Roman" w:hAnsi="Arial" w:cs="Arial"/>
+                <w:lang w:val="es-CL" w:eastAsia="es-MX"/>
+              </w:rPr>
+              <w:t>36545</w:t>
+            </w:r>
+          </w:p>
+        </w:tc>
+        <w:tc>
+          <w:tcPr>
+            <w:tcW w:w="639" w:type="dxa"/>
+            <w:tcBorders>
+              <w:top w:val="nil"/>
+              <w:left w:val="nil"/>
+              <w:bottom w:val="nil"/>
+              <w:right w:val="nil"/>
+            </w:tcBorders>
+            <w:shd w:val="clear" w:color="auto" w:fill="auto"/>
+            <w:noWrap/>
+            <w:vAlign w:val="center"/>
+            <w:hideMark/>
+          </w:tcPr>
+          <w:p>
+            <w:pPr>
+              <w:spacing w:after="0" w:line="240" w:lineRule="auto"/>
+              <w:jc w:val="center"/>
+              <w:rPr>
+                <w:rFonts w:ascii="Arial" w:eastAsia="Times New Roman" w:hAnsi="Arial" w:cs="Arial"/>
+                <w:lang w:val="es-CL" w:eastAsia="es-MX"/>
+              </w:rPr>
+            </w:pPr>
+            <w:r>
+              <w:rPr>
+                <w:rFonts w:ascii="Arial" w:eastAsia="Times New Roman" w:hAnsi="Arial" w:cs="Arial"/>
+                <w:lang w:val="es-CL" w:eastAsia="es-MX"/>
+              </w:rPr>
+              <w:t>2.32</w:t>
+            </w:r>
+          </w:p>
+        </w:tc>
+        <w:tc>
+          <w:tcPr>
+            <w:tcW w:w="1576" w:type="dxa"/>
+            <w:tcBorders>
+              <w:top w:val="nil"/>
+              <w:left w:val="nil"/>
+              <w:bottom w:val="nil"/>
+              <w:right w:val="nil"/>
+            </w:tcBorders>
+            <w:shd w:val="clear" w:color="auto" w:fill="auto"/>
+            <w:noWrap/>
+            <w:vAlign w:val="center"/>
+            <w:hideMark/>
+          </w:tcPr>
+          <w:p>
+            <w:pPr>
+              <w:spacing w:after="0" w:line="240" w:lineRule="auto"/>
+              <w:jc w:val="center"/>
+              <w:rPr>
+                <w:rFonts w:ascii="Arial" w:eastAsia="Times New Roman" w:hAnsi="Arial" w:cs="Arial"/>
+                <w:lang w:val="es-CL" w:eastAsia="es-MX"/>
+              </w:rPr>
+            </w:pPr>
+            <w:r>
+              <w:rPr>
+                <w:rFonts w:ascii="Arial" w:eastAsia="Times New Roman" w:hAnsi="Arial" w:cs="Arial"/>
+                <w:lang w:val="es-CL" w:eastAsia="es-MX"/>
+              </w:rPr>
+              <w:t>0.0232</w:t>
+            </w:r>
+          </w:p>
+        </w:tc>
+        <w:tc>
+          <w:tcPr>
+            <w:tcW w:w="979" w:type="dxa"/>
+            <w:tcBorders>
+              <w:top w:val="nil"/>
+              <w:left w:val="nil"/>
+              <w:bottom w:val="nil"/>
+              <w:right w:val="nil"/>
+            </w:tcBorders>
+            <w:shd w:val="clear" w:color="auto" w:fill="auto"/>
+            <w:noWrap/>
+            <w:vAlign w:val="center"/>
+            <w:hideMark/>
+          </w:tcPr>
+          <w:p>
+            <w:pPr>
+              <w:spacing w:after="0" w:line="240" w:lineRule="auto"/>
+              <w:jc w:val="center"/>
+              <w:rPr>
+                <w:rFonts w:ascii="Arial" w:eastAsia="Times New Roman" w:hAnsi="Arial" w:cs="Arial"/>
+                <w:lang w:val="es-CL" w:eastAsia="es-MX"/>
+              </w:rPr>
+            </w:pPr>
+            <w:r>
+              <w:rPr>
+                <w:rFonts w:ascii="Arial" w:eastAsia="Times New Roman" w:hAnsi="Arial" w:cs="Arial"/>
+                <w:lang w:val="es-CL" w:eastAsia="es-MX"/>
+              </w:rPr>
+              <w:t>1.0232</w:t>
+            </w:r>
+          </w:p>
+        </w:tc>
+        <w:tc>
+          <w:tcPr>
+            <w:tcW w:w="2811" w:type="dxa"/>
+            <w:tcBorders>
+              <w:top w:val="nil"/>
+              <w:left w:val="nil"/>
+              <w:bottom w:val="nil"/>
+              <w:right w:val="nil"/>
+            </w:tcBorders>
+            <w:shd w:val="clear" w:color="auto" w:fill="auto"/>
+            <w:noWrap/>
+            <w:vAlign w:val="center"/>
+            <w:hideMark/>
+          </w:tcPr>
+          <w:p>
+            <w:pPr>
+              <w:spacing w:after="0" w:line="240" w:lineRule="auto"/>
+              <w:jc w:val="center"/>
+              <w:rPr>
+                <w:rFonts w:ascii="Arial" w:eastAsia="Times New Roman" w:hAnsi="Arial" w:cs="Arial"/>
+                <w:lang w:val="es-CL" w:eastAsia="es-MX"/>
+              </w:rPr>
+            </w:pPr>
+            <w:r>
+              <w:rPr>
+                <w:rFonts w:ascii="Arial" w:eastAsia="Times New Roman" w:hAnsi="Arial" w:cs="Arial"/>
+                <w:lang w:val="es-CL" w:eastAsia="es-MX"/>
+              </w:rPr>
+              <w:t>37393</w:t>
+            </w:r>
+          </w:p>
+        </w:tc>
+      </w:tr>
+      <w:tr>
+        <w:trPr>
+          <w:trHeight w:val="360"/>
+        </w:trPr>
+        <w:tc>
+          <w:tcPr>
+            <w:tcW w:w="1380" w:type="dxa"/>
+            <w:tcBorders>
+              <w:top w:val="nil"/>
+              <w:left w:val="nil"/>
+              <w:bottom w:val="nil"/>
+              <w:right w:val="nil"/>
+            </w:tcBorders>
+            <w:shd w:val="clear" w:color="auto" w:fill="auto"/>
+            <w:noWrap/>
+            <w:vAlign w:val="center"/>
+            <w:hideMark/>
+          </w:tcPr>
+          <w:p>
+            <w:pPr>
+              <w:spacing w:after="0" w:line="240" w:lineRule="auto"/>
+              <w:jc w:val="right"/>
+              <w:rPr>
+                <w:rFonts w:ascii="Arial" w:eastAsia="Times New Roman" w:hAnsi="Arial" w:cs="Arial"/>
+                <w:lang w:val="es-CL" w:eastAsia="es-MX"/>
+              </w:rPr>
+            </w:pPr>
+            <w:r>
+              <w:rPr>
+                <w:rFonts w:ascii="Arial" w:eastAsia="Times New Roman" w:hAnsi="Arial" w:cs="Arial"/>
+                <w:lang w:val="es-CL" w:eastAsia="es-MX"/>
+              </w:rPr>
+              <w:t>2005</w:t>
+            </w:r>
+          </w:p>
+        </w:tc>
+        <w:tc>
+          <w:tcPr>
+            <w:tcW w:w="895" w:type="dxa"/>
+            <w:tcBorders>
+              <w:top w:val="nil"/>
+              <w:left w:val="nil"/>
+              <w:bottom w:val="nil"/>
+              <w:right w:val="nil"/>
+            </w:tcBorders>
+            <w:shd w:val="clear" w:color="auto" w:fill="auto"/>
+            <w:noWrap/>
+            <w:vAlign w:val="center"/>
+            <w:hideMark/>
+          </w:tcPr>
+          <w:p>
+            <w:pPr>
+              <w:spacing w:after="0" w:line="240" w:lineRule="auto"/>
+              <w:jc w:val="right"/>
+              <w:rPr>
+                <w:rFonts w:ascii="Arial" w:eastAsia="Times New Roman" w:hAnsi="Arial" w:cs="Arial"/>
+                <w:lang w:val="es-CL" w:eastAsia="es-MX"/>
+              </w:rPr>
+            </w:pPr>
+            <w:r>
+              <w:rPr>
+                <w:rFonts w:ascii="Arial" w:eastAsia="Times New Roman" w:hAnsi="Arial" w:cs="Arial"/>
+                <w:lang w:val="es-CL" w:eastAsia="es-MX"/>
+              </w:rPr>
+              <w:t>52569</w:t>
+            </w:r>
+          </w:p>
+        </w:tc>
+        <w:tc>
+          <w:tcPr>
+            <w:tcW w:w="639" w:type="dxa"/>
+            <w:tcBorders>
+              <w:top w:val="nil"/>
+              <w:left w:val="nil"/>
+              <w:bottom w:val="nil"/>
+              <w:right w:val="nil"/>
+            </w:tcBorders>
+            <w:shd w:val="clear" w:color="auto" w:fill="auto"/>
+            <w:noWrap/>
+            <w:vAlign w:val="center"/>
+            <w:hideMark/>
+          </w:tcPr>
+          <w:p>
+            <w:pPr>
+              <w:spacing w:after="0" w:line="240" w:lineRule="auto"/>
+              <w:jc w:val="center"/>
+              <w:rPr>
+                <w:rFonts w:ascii="Arial" w:eastAsia="Times New Roman" w:hAnsi="Arial" w:cs="Arial"/>
+                <w:lang w:val="es-CL" w:eastAsia="es-MX"/>
+              </w:rPr>
+            </w:pPr>
+            <w:r>
+              <w:rPr>
+                <w:rFonts w:ascii="Arial" w:eastAsia="Times New Roman" w:hAnsi="Arial" w:cs="Arial"/>
+                <w:lang w:val="es-CL" w:eastAsia="es-MX"/>
+              </w:rPr>
+              <w:t>2.32</w:t>
+            </w:r>
+          </w:p>
+        </w:tc>
+        <w:tc>
+          <w:tcPr>
+            <w:tcW w:w="1576" w:type="dxa"/>
+            <w:tcBorders>
+              <w:top w:val="nil"/>
+              <w:left w:val="nil"/>
+              <w:bottom w:val="nil"/>
+              <w:right w:val="nil"/>
+            </w:tcBorders>
+            <w:shd w:val="clear" w:color="auto" w:fill="auto"/>
+            <w:noWrap/>
+            <w:vAlign w:val="center"/>
+            <w:hideMark/>
+          </w:tcPr>
+          <w:p>
+            <w:pPr>
+              <w:spacing w:after="0" w:line="240" w:lineRule="auto"/>
+              <w:jc w:val="center"/>
+              <w:rPr>
+                <w:rFonts w:ascii="Arial" w:eastAsia="Times New Roman" w:hAnsi="Arial" w:cs="Arial"/>
+                <w:lang w:val="es-CL" w:eastAsia="es-MX"/>
+              </w:rPr>
+            </w:pPr>
+            <w:r>
+              <w:rPr>
+                <w:rFonts w:ascii="Arial" w:eastAsia="Times New Roman" w:hAnsi="Arial" w:cs="Arial"/>
+                <w:lang w:val="es-CL" w:eastAsia="es-MX"/>
+              </w:rPr>
+              <w:t>0.0232</w:t>
+            </w:r>
+          </w:p>
+        </w:tc>
+        <w:tc>
+          <w:tcPr>
+            <w:tcW w:w="979" w:type="dxa"/>
+            <w:tcBorders>
+              <w:top w:val="nil"/>
+              <w:left w:val="nil"/>
+              <w:bottom w:val="nil"/>
+              <w:right w:val="nil"/>
+            </w:tcBorders>
+            <w:shd w:val="clear" w:color="auto" w:fill="auto"/>
+            <w:noWrap/>
+            <w:vAlign w:val="center"/>
+            <w:hideMark/>
+          </w:tcPr>
+          <w:p>
+            <w:pPr>
+              <w:spacing w:after="0" w:line="240" w:lineRule="auto"/>
+              <w:jc w:val="center"/>
+              <w:rPr>
+                <w:rFonts w:ascii="Arial" w:eastAsia="Times New Roman" w:hAnsi="Arial" w:cs="Arial"/>
+                <w:lang w:val="es-CL" w:eastAsia="es-MX"/>
+              </w:rPr>
+            </w:pPr>
+            <w:r>
+              <w:rPr>
+                <w:rFonts w:ascii="Arial" w:eastAsia="Times New Roman" w:hAnsi="Arial" w:cs="Arial"/>
+                <w:lang w:val="es-CL" w:eastAsia="es-MX"/>
+              </w:rPr>
+              <w:t>1.0232</w:t>
+            </w:r>
+          </w:p>
+        </w:tc>
+        <w:tc>
+          <w:tcPr>
+            <w:tcW w:w="2811" w:type="dxa"/>
+            <w:tcBorders>
+              <w:top w:val="nil"/>
+              <w:left w:val="nil"/>
+              <w:bottom w:val="nil"/>
+              <w:right w:val="nil"/>
+            </w:tcBorders>
+            <w:shd w:val="clear" w:color="auto" w:fill="auto"/>
+            <w:noWrap/>
+            <w:vAlign w:val="center"/>
+            <w:hideMark/>
+          </w:tcPr>
+          <w:p>
+            <w:pPr>
+              <w:spacing w:after="0" w:line="240" w:lineRule="auto"/>
+              <w:jc w:val="center"/>
+              <w:rPr>
+                <w:rFonts w:ascii="Arial" w:eastAsia="Times New Roman" w:hAnsi="Arial" w:cs="Arial"/>
+                <w:lang w:val="es-CL" w:eastAsia="es-MX"/>
+              </w:rPr>
+            </w:pPr>
+            <w:r>
+              <w:rPr>
+                <w:rFonts w:ascii="Arial" w:eastAsia="Times New Roman" w:hAnsi="Arial" w:cs="Arial"/>
+                <w:lang w:val="es-CL" w:eastAsia="es-MX"/>
+              </w:rPr>
+              <w:t>53789</w:t>
+            </w:r>
+          </w:p>
+        </w:tc>
+      </w:tr>
+      <w:tr>
+        <w:trPr>
+          <w:trHeight w:val="360"/>
+        </w:trPr>
+        <w:tc>
+          <w:tcPr>
+            <w:tcW w:w="1380" w:type="dxa"/>
+            <w:tcBorders>
+              <w:top w:val="nil"/>
+              <w:left w:val="nil"/>
+              <w:bottom w:val="nil"/>
+              <w:right w:val="nil"/>
+            </w:tcBorders>
+            <w:shd w:val="clear" w:color="auto" w:fill="auto"/>
+            <w:noWrap/>
+            <w:vAlign w:val="center"/>
+            <w:hideMark/>
+          </w:tcPr>
+          <w:p>
+            <w:pPr>
+              <w:spacing w:after="0" w:line="240" w:lineRule="auto"/>
+              <w:jc w:val="right"/>
+              <w:rPr>
+                <w:rFonts w:ascii="Arial" w:eastAsia="Times New Roman" w:hAnsi="Arial" w:cs="Arial"/>
+                <w:lang w:val="es-CL" w:eastAsia="es-MX"/>
+              </w:rPr>
+            </w:pPr>
+            <w:r>
+              <w:rPr>
+                <w:rFonts w:ascii="Arial" w:eastAsia="Times New Roman" w:hAnsi="Arial" w:cs="Arial"/>
+                <w:lang w:val="es-CL" w:eastAsia="es-MX"/>
+              </w:rPr>
+              <w:t>2006</w:t>
+            </w:r>
+          </w:p>
+        </w:tc>
+        <w:tc>
+          <w:tcPr>
+            <w:tcW w:w="895" w:type="dxa"/>
+            <w:tcBorders>
+              <w:top w:val="nil"/>
+              <w:left w:val="nil"/>
+              <w:bottom w:val="nil"/>
+              <w:right w:val="nil"/>
+            </w:tcBorders>
+            <w:shd w:val="clear" w:color="auto" w:fill="auto"/>
+            <w:noWrap/>
+            <w:vAlign w:val="center"/>
+            <w:hideMark/>
+          </w:tcPr>
+          <w:p>
+            <w:pPr>
+              <w:spacing w:after="0" w:line="240" w:lineRule="auto"/>
+              <w:jc w:val="right"/>
+              <w:rPr>
+                <w:rFonts w:ascii="Arial" w:eastAsia="Times New Roman" w:hAnsi="Arial" w:cs="Arial"/>
+                <w:lang w:val="es-CL" w:eastAsia="es-MX"/>
+              </w:rPr>
+            </w:pPr>
+            <w:r>
+              <w:rPr>
+                <w:rFonts w:ascii="Arial" w:eastAsia="Times New Roman" w:hAnsi="Arial" w:cs="Arial"/>
+                <w:lang w:val="es-CL" w:eastAsia="es-MX"/>
+              </w:rPr>
+              <w:t>39146</w:t>
+            </w:r>
+          </w:p>
+        </w:tc>
+        <w:tc>
+          <w:tcPr>
+            <w:tcW w:w="639" w:type="dxa"/>
+            <w:tcBorders>
+              <w:top w:val="nil"/>
+              <w:left w:val="nil"/>
+              <w:bottom w:val="nil"/>
+              <w:right w:val="nil"/>
+            </w:tcBorders>
+            <w:shd w:val="clear" w:color="auto" w:fill="auto"/>
+            <w:noWrap/>
+            <w:vAlign w:val="center"/>
+            <w:hideMark/>
+          </w:tcPr>
+          <w:p>
+            <w:pPr>
+              <w:spacing w:after="0" w:line="240" w:lineRule="auto"/>
+              <w:jc w:val="center"/>
+              <w:rPr>
+                <w:rFonts w:ascii="Arial" w:eastAsia="Times New Roman" w:hAnsi="Arial" w:cs="Arial"/>
+                <w:lang w:val="es-CL" w:eastAsia="es-MX"/>
+              </w:rPr>
+            </w:pPr>
+            <w:r>
+              <w:rPr>
+                <w:rFonts w:ascii="Arial" w:eastAsia="Times New Roman" w:hAnsi="Arial" w:cs="Arial"/>
+                <w:lang w:val="es-CL" w:eastAsia="es-MX"/>
+              </w:rPr>
+              <w:t>2.32</w:t>
+            </w:r>
+          </w:p>
+        </w:tc>
+        <w:tc>
+          <w:tcPr>
+            <w:tcW w:w="1576" w:type="dxa"/>
+            <w:tcBorders>
+              <w:top w:val="nil"/>
+              <w:left w:val="nil"/>
+              <w:bottom w:val="nil"/>
+              <w:right w:val="nil"/>
+            </w:tcBorders>
+            <w:shd w:val="clear" w:color="auto" w:fill="auto"/>
+            <w:noWrap/>
+            <w:vAlign w:val="center"/>
+            <w:hideMark/>
+          </w:tcPr>
+          <w:p>
+            <w:pPr>
+              <w:spacing w:after="0" w:line="240" w:lineRule="auto"/>
+              <w:jc w:val="center"/>
+              <w:rPr>
+                <w:rFonts w:ascii="Arial" w:eastAsia="Times New Roman" w:hAnsi="Arial" w:cs="Arial"/>
+                <w:lang w:val="es-CL" w:eastAsia="es-MX"/>
+              </w:rPr>
+            </w:pPr>
+            <w:r>
+              <w:rPr>
+                <w:rFonts w:ascii="Arial" w:eastAsia="Times New Roman" w:hAnsi="Arial" w:cs="Arial"/>
+                <w:lang w:val="es-CL" w:eastAsia="es-MX"/>
+              </w:rPr>
+              <w:t>0.0232</w:t>
+            </w:r>
+          </w:p>
+        </w:tc>
+        <w:tc>
+          <w:tcPr>
+            <w:tcW w:w="979" w:type="dxa"/>
+            <w:tcBorders>
+              <w:top w:val="nil"/>
+              <w:left w:val="nil"/>
+              <w:bottom w:val="nil"/>
+              <w:right w:val="nil"/>
+            </w:tcBorders>
+            <w:shd w:val="clear" w:color="auto" w:fill="auto"/>
+            <w:noWrap/>
+            <w:vAlign w:val="center"/>
+            <w:hideMark/>
+          </w:tcPr>
+          <w:p>
+            <w:pPr>
+              <w:spacing w:after="0" w:line="240" w:lineRule="auto"/>
+              <w:jc w:val="center"/>
+              <w:rPr>
+                <w:rFonts w:ascii="Arial" w:eastAsia="Times New Roman" w:hAnsi="Arial" w:cs="Arial"/>
+                <w:lang w:val="es-CL" w:eastAsia="es-MX"/>
+              </w:rPr>
+            </w:pPr>
+            <w:r>
+              <w:rPr>
+                <w:rFonts w:ascii="Arial" w:eastAsia="Times New Roman" w:hAnsi="Arial" w:cs="Arial"/>
+                <w:lang w:val="es-CL" w:eastAsia="es-MX"/>
+              </w:rPr>
+              <w:t>1.0232</w:t>
+            </w:r>
+          </w:p>
+        </w:tc>
+        <w:tc>
+          <w:tcPr>
+            <w:tcW w:w="2811" w:type="dxa"/>
+            <w:tcBorders>
+              <w:top w:val="nil"/>
+              <w:left w:val="nil"/>
+              <w:bottom w:val="nil"/>
+              <w:right w:val="nil"/>
+            </w:tcBorders>
+            <w:shd w:val="clear" w:color="auto" w:fill="auto"/>
+            <w:noWrap/>
+            <w:vAlign w:val="center"/>
+            <w:hideMark/>
+          </w:tcPr>
+          <w:p>
+            <w:pPr>
+              <w:spacing w:after="0" w:line="240" w:lineRule="auto"/>
+              <w:jc w:val="center"/>
+              <w:rPr>
+                <w:rFonts w:ascii="Arial" w:eastAsia="Times New Roman" w:hAnsi="Arial" w:cs="Arial"/>
+                <w:lang w:val="es-CL" w:eastAsia="es-MX"/>
+              </w:rPr>
+            </w:pPr>
+            <w:r>
+              <w:rPr>
+                <w:rFonts w:ascii="Arial" w:eastAsia="Times New Roman" w:hAnsi="Arial" w:cs="Arial"/>
+                <w:lang w:val="es-CL" w:eastAsia="es-MX"/>
+              </w:rPr>
+              <w:t>40054</w:t>
+            </w:r>
+          </w:p>
+        </w:tc>
+      </w:tr>
+      <w:tr>
+        <w:trPr>
+          <w:trHeight w:val="360"/>
+        </w:trPr>
+        <w:tc>
+          <w:tcPr>
+            <w:tcW w:w="1380" w:type="dxa"/>
+            <w:tcBorders>
+              <w:top w:val="nil"/>
+              <w:left w:val="nil"/>
+              <w:bottom w:val="nil"/>
+              <w:right w:val="nil"/>
+            </w:tcBorders>
+            <w:shd w:val="clear" w:color="auto" w:fill="auto"/>
+            <w:noWrap/>
+            <w:vAlign w:val="center"/>
+            <w:hideMark/>
+          </w:tcPr>
+          <w:p>
+            <w:pPr>
+              <w:spacing w:after="0" w:line="240" w:lineRule="auto"/>
+              <w:jc w:val="right"/>
+              <w:rPr>
+                <w:rFonts w:ascii="Arial" w:eastAsia="Times New Roman" w:hAnsi="Arial" w:cs="Arial"/>
+                <w:lang w:val="es-CL" w:eastAsia="es-MX"/>
+              </w:rPr>
+            </w:pPr>
+            <w:r>
+              <w:rPr>
+                <w:rFonts w:ascii="Arial" w:eastAsia="Times New Roman" w:hAnsi="Arial" w:cs="Arial"/>
+                <w:lang w:val="es-CL" w:eastAsia="es-MX"/>
+              </w:rPr>
+              <w:t>2007</w:t>
+            </w:r>
+          </w:p>
+        </w:tc>
+        <w:tc>
+          <w:tcPr>
+            <w:tcW w:w="895" w:type="dxa"/>
+            <w:tcBorders>
+              <w:top w:val="nil"/>
+              <w:left w:val="nil"/>
+              <w:bottom w:val="nil"/>
+              <w:right w:val="nil"/>
+            </w:tcBorders>
+            <w:shd w:val="clear" w:color="auto" w:fill="auto"/>
+            <w:noWrap/>
+            <w:vAlign w:val="center"/>
+            <w:hideMark/>
+          </w:tcPr>
+          <w:p>
+            <w:pPr>
+              <w:spacing w:after="0" w:line="240" w:lineRule="auto"/>
+              <w:jc w:val="right"/>
+              <w:rPr>
+                <w:rFonts w:ascii="Arial" w:eastAsia="Times New Roman" w:hAnsi="Arial" w:cs="Arial"/>
+                <w:lang w:val="es-CL" w:eastAsia="es-MX"/>
+              </w:rPr>
+            </w:pPr>
+            <w:r>
+              <w:rPr>
+                <w:rFonts w:ascii="Arial" w:eastAsia="Times New Roman" w:hAnsi="Arial" w:cs="Arial"/>
+                <w:lang w:val="es-CL" w:eastAsia="es-MX"/>
+              </w:rPr>
+              <w:t>50506</w:t>
+            </w:r>
+          </w:p>
+        </w:tc>
+        <w:tc>
+          <w:tcPr>
+            <w:tcW w:w="639" w:type="dxa"/>
+            <w:tcBorders>
+              <w:top w:val="nil"/>
+              <w:left w:val="nil"/>
+              <w:bottom w:val="nil"/>
+              <w:right w:val="nil"/>
+            </w:tcBorders>
+            <w:shd w:val="clear" w:color="auto" w:fill="auto"/>
+            <w:noWrap/>
+            <w:vAlign w:val="center"/>
+            <w:hideMark/>
+          </w:tcPr>
+          <w:p>
+            <w:pPr>
+              <w:spacing w:after="0" w:line="240" w:lineRule="auto"/>
+              <w:jc w:val="center"/>
+              <w:rPr>
+                <w:rFonts w:ascii="Arial" w:eastAsia="Times New Roman" w:hAnsi="Arial" w:cs="Arial"/>
+                <w:lang w:val="es-CL" w:eastAsia="es-MX"/>
+              </w:rPr>
+            </w:pPr>
+            <w:r>
+              <w:rPr>
+                <w:rFonts w:ascii="Arial" w:eastAsia="Times New Roman" w:hAnsi="Arial" w:cs="Arial"/>
+                <w:lang w:val="es-CL" w:eastAsia="es-MX"/>
+              </w:rPr>
+              <w:t>2.32</w:t>
+            </w:r>
+          </w:p>
+        </w:tc>
+        <w:tc>
+          <w:tcPr>
+            <w:tcW w:w="1576" w:type="dxa"/>
+            <w:tcBorders>
+              <w:top w:val="nil"/>
+              <w:left w:val="nil"/>
+              <w:bottom w:val="nil"/>
+              <w:right w:val="nil"/>
+            </w:tcBorders>
+            <w:shd w:val="clear" w:color="auto" w:fill="auto"/>
+            <w:noWrap/>
+            <w:vAlign w:val="center"/>
+            <w:hideMark/>
+          </w:tcPr>
+          <w:p>
+            <w:pPr>
+              <w:spacing w:after="0" w:line="240" w:lineRule="auto"/>
+              <w:jc w:val="center"/>
+              <w:rPr>
+                <w:rFonts w:ascii="Arial" w:eastAsia="Times New Roman" w:hAnsi="Arial" w:cs="Arial"/>
+                <w:lang w:val="es-CL" w:eastAsia="es-MX"/>
+              </w:rPr>
+            </w:pPr>
+            <w:r>
+              <w:rPr>
+                <w:rFonts w:ascii="Arial" w:eastAsia="Times New Roman" w:hAnsi="Arial" w:cs="Arial"/>
+                <w:lang w:val="es-CL" w:eastAsia="es-MX"/>
+              </w:rPr>
+              <w:t>0.0232</w:t>
+            </w:r>
+          </w:p>
+        </w:tc>
+        <w:tc>
+          <w:tcPr>
+            <w:tcW w:w="979" w:type="dxa"/>
+            <w:tcBorders>
+              <w:top w:val="nil"/>
+              <w:left w:val="nil"/>
+              <w:bottom w:val="nil"/>
+              <w:right w:val="nil"/>
+            </w:tcBorders>
+            <w:shd w:val="clear" w:color="auto" w:fill="auto"/>
+            <w:noWrap/>
+            <w:vAlign w:val="center"/>
+            <w:hideMark/>
+          </w:tcPr>
+          <w:p>
+            <w:pPr>
+              <w:spacing w:after="0" w:line="240" w:lineRule="auto"/>
+              <w:jc w:val="center"/>
+              <w:rPr>
+                <w:rFonts w:ascii="Arial" w:eastAsia="Times New Roman" w:hAnsi="Arial" w:cs="Arial"/>
+                <w:lang w:val="es-CL" w:eastAsia="es-MX"/>
+              </w:rPr>
+            </w:pPr>
+            <w:r>
+              <w:rPr>
+                <w:rFonts w:ascii="Arial" w:eastAsia="Times New Roman" w:hAnsi="Arial" w:cs="Arial"/>
+                <w:lang w:val="es-CL" w:eastAsia="es-MX"/>
+              </w:rPr>
+              <w:t>1.0232</w:t>
+            </w:r>
+          </w:p>
+        </w:tc>
+        <w:tc>
+          <w:tcPr>
+            <w:tcW w:w="2811" w:type="dxa"/>
+            <w:tcBorders>
+              <w:top w:val="nil"/>
+              <w:left w:val="nil"/>
+              <w:bottom w:val="nil"/>
+              <w:right w:val="nil"/>
+            </w:tcBorders>
+            <w:shd w:val="clear" w:color="auto" w:fill="auto"/>
+            <w:noWrap/>
+            <w:vAlign w:val="center"/>
+            <w:hideMark/>
+          </w:tcPr>
+          <w:p>
+            <w:pPr>
+              <w:spacing w:after="0" w:line="240" w:lineRule="auto"/>
+              <w:jc w:val="center"/>
+              <w:rPr>
+                <w:rFonts w:ascii="Arial" w:eastAsia="Times New Roman" w:hAnsi="Arial" w:cs="Arial"/>
+                <w:lang w:val="es-CL" w:eastAsia="es-MX"/>
+              </w:rPr>
+            </w:pPr>
+            <w:r>
+              <w:rPr>
+                <w:rFonts w:ascii="Arial" w:eastAsia="Times New Roman" w:hAnsi="Arial" w:cs="Arial"/>
+                <w:lang w:val="es-CL" w:eastAsia="es-MX"/>
+              </w:rPr>
+              <w:t>51678</w:t>
+            </w:r>
+          </w:p>
+        </w:tc>
+      </w:tr>
+      <w:tr>
+        <w:trPr>
+          <w:trHeight w:val="360"/>
+        </w:trPr>
+        <w:tc>
+          <w:tcPr>
+            <w:tcW w:w="1380" w:type="dxa"/>
+            <w:tcBorders>
+              <w:top w:val="nil"/>
+              <w:left w:val="nil"/>
+              <w:bottom w:val="nil"/>
+              <w:right w:val="nil"/>
+            </w:tcBorders>
+            <w:shd w:val="clear" w:color="auto" w:fill="auto"/>
+            <w:noWrap/>
+            <w:vAlign w:val="center"/>
+            <w:hideMark/>
+          </w:tcPr>
+          <w:p>
+            <w:pPr>
+              <w:spacing w:after="0" w:line="240" w:lineRule="auto"/>
+              <w:jc w:val="right"/>
+              <w:rPr>
+                <w:rFonts w:ascii="Arial" w:eastAsia="Times New Roman" w:hAnsi="Arial" w:cs="Arial"/>
+                <w:lang w:val="es-CL" w:eastAsia="es-MX"/>
+              </w:rPr>
+            </w:pPr>
+            <w:r>
+              <w:rPr>
+                <w:rFonts w:ascii="Arial" w:eastAsia="Times New Roman" w:hAnsi="Arial" w:cs="Arial"/>
+                <w:lang w:val="es-CL" w:eastAsia="es-MX"/>
+              </w:rPr>
+              <w:t>2008</w:t>
+            </w:r>
+          </w:p>
+        </w:tc>
+        <w:tc>
+          <w:tcPr>
+            <w:tcW w:w="895" w:type="dxa"/>
+            <w:tcBorders>
+              <w:top w:val="nil"/>
+              <w:left w:val="nil"/>
+              <w:bottom w:val="nil"/>
+              <w:right w:val="nil"/>
+            </w:tcBorders>
+            <w:shd w:val="clear" w:color="auto" w:fill="auto"/>
+            <w:noWrap/>
+            <w:vAlign w:val="center"/>
+            <w:hideMark/>
+          </w:tcPr>
+          <w:p>
+            <w:pPr>
+              <w:spacing w:after="0" w:line="240" w:lineRule="auto"/>
+              <w:jc w:val="right"/>
+              <w:rPr>
+                <w:rFonts w:ascii="Arial" w:eastAsia="Times New Roman" w:hAnsi="Arial" w:cs="Arial"/>
+                <w:lang w:val="es-CL" w:eastAsia="es-MX"/>
+              </w:rPr>
+            </w:pPr>
+            <w:r>
+              <w:rPr>
+                <w:rFonts w:ascii="Arial" w:eastAsia="Times New Roman" w:hAnsi="Arial" w:cs="Arial"/>
+                <w:lang w:val="es-CL" w:eastAsia="es-MX"/>
+              </w:rPr>
+              <w:t>45078</w:t>
+            </w:r>
+          </w:p>
+        </w:tc>
+        <w:tc>
+          <w:tcPr>
+            <w:tcW w:w="639" w:type="dxa"/>
+            <w:tcBorders>
+              <w:top w:val="nil"/>
+              <w:left w:val="nil"/>
+              <w:bottom w:val="nil"/>
+              <w:right w:val="nil"/>
+            </w:tcBorders>
+            <w:shd w:val="clear" w:color="auto" w:fill="auto"/>
+            <w:noWrap/>
+            <w:vAlign w:val="center"/>
+            <w:hideMark/>
+          </w:tcPr>
+          <w:p>
+            <w:pPr>
+              <w:spacing w:after="0" w:line="240" w:lineRule="auto"/>
+              <w:jc w:val="center"/>
+              <w:rPr>
+                <w:rFonts w:ascii="Arial" w:eastAsia="Times New Roman" w:hAnsi="Arial" w:cs="Arial"/>
+                <w:lang w:val="es-CL" w:eastAsia="es-MX"/>
+              </w:rPr>
+            </w:pPr>
+            <w:r>
+              <w:rPr>
+                <w:rFonts w:ascii="Arial" w:eastAsia="Times New Roman" w:hAnsi="Arial" w:cs="Arial"/>
+                <w:lang w:val="es-CL" w:eastAsia="es-MX"/>
+              </w:rPr>
+              <w:t>2.32</w:t>
+            </w:r>
+          </w:p>
+        </w:tc>
+        <w:tc>
+          <w:tcPr>
+            <w:tcW w:w="1576" w:type="dxa"/>
+            <w:tcBorders>
+              <w:top w:val="nil"/>
+              <w:left w:val="nil"/>
+              <w:bottom w:val="nil"/>
+              <w:right w:val="nil"/>
+            </w:tcBorders>
+            <w:shd w:val="clear" w:color="auto" w:fill="auto"/>
+            <w:noWrap/>
+            <w:vAlign w:val="center"/>
+            <w:hideMark/>
+          </w:tcPr>
+          <w:p>
+            <w:pPr>
+              <w:spacing w:after="0" w:line="240" w:lineRule="auto"/>
+              <w:jc w:val="center"/>
+              <w:rPr>
+                <w:rFonts w:ascii="Arial" w:eastAsia="Times New Roman" w:hAnsi="Arial" w:cs="Arial"/>
+                <w:lang w:val="es-CL" w:eastAsia="es-MX"/>
+              </w:rPr>
+            </w:pPr>
+            <w:r>
+              <w:rPr>
+                <w:rFonts w:ascii="Arial" w:eastAsia="Times New Roman" w:hAnsi="Arial" w:cs="Arial"/>
+                <w:lang w:val="es-CL" w:eastAsia="es-MX"/>
+              </w:rPr>
+              <w:t>0.0232</w:t>
+            </w:r>
+          </w:p>
+        </w:tc>
+        <w:tc>
+          <w:tcPr>
+            <w:tcW w:w="979" w:type="dxa"/>
+            <w:tcBorders>
+              <w:top w:val="nil"/>
+              <w:left w:val="nil"/>
+              <w:bottom w:val="nil"/>
+              <w:right w:val="nil"/>
+            </w:tcBorders>
+            <w:shd w:val="clear" w:color="auto" w:fill="auto"/>
+            <w:noWrap/>
+            <w:vAlign w:val="center"/>
+            <w:hideMark/>
+          </w:tcPr>
+          <w:p>
+            <w:pPr>
+              <w:spacing w:after="0" w:line="240" w:lineRule="auto"/>
+              <w:jc w:val="center"/>
+              <w:rPr>
+                <w:rFonts w:ascii="Arial" w:eastAsia="Times New Roman" w:hAnsi="Arial" w:cs="Arial"/>
+                <w:lang w:val="es-CL" w:eastAsia="es-MX"/>
+              </w:rPr>
+            </w:pPr>
+            <w:r>
+              <w:rPr>
+                <w:rFonts w:ascii="Arial" w:eastAsia="Times New Roman" w:hAnsi="Arial" w:cs="Arial"/>
+                <w:lang w:val="es-CL" w:eastAsia="es-MX"/>
+              </w:rPr>
+              <w:t>1.0232</w:t>
+            </w:r>
+          </w:p>
+        </w:tc>
+        <w:tc>
+          <w:tcPr>
+            <w:tcW w:w="2811" w:type="dxa"/>
+            <w:tcBorders>
+              <w:top w:val="nil"/>
+              <w:left w:val="nil"/>
+              <w:bottom w:val="nil"/>
+              <w:right w:val="nil"/>
+            </w:tcBorders>
+            <w:shd w:val="clear" w:color="auto" w:fill="auto"/>
+            <w:noWrap/>
+            <w:vAlign w:val="center"/>
+            <w:hideMark/>
+          </w:tcPr>
+          <w:p>
+            <w:pPr>
+              <w:spacing w:after="0" w:line="240" w:lineRule="auto"/>
+              <w:jc w:val="center"/>
+              <w:rPr>
+                <w:rFonts w:ascii="Arial" w:eastAsia="Times New Roman" w:hAnsi="Arial" w:cs="Arial"/>
+                <w:lang w:val="es-CL" w:eastAsia="es-MX"/>
+              </w:rPr>
+            </w:pPr>
+            <w:r>
+              <w:rPr>
+                <w:rFonts w:ascii="Arial" w:eastAsia="Times New Roman" w:hAnsi="Arial" w:cs="Arial"/>
+                <w:lang w:val="es-CL" w:eastAsia="es-MX"/>
+              </w:rPr>
+              <w:t>46124</w:t>
+            </w:r>
+          </w:p>
+        </w:tc>
+      </w:tr>
+      <w:tr>
+        <w:trPr>
+          <w:trHeight w:val="360"/>
+        </w:trPr>
+        <w:tc>
+          <w:tcPr>
+            <w:tcW w:w="1380" w:type="dxa"/>
+            <w:tcBorders>
+              <w:top w:val="nil"/>
+              <w:left w:val="nil"/>
+              <w:bottom w:val="nil"/>
+              <w:right w:val="nil"/>
+            </w:tcBorders>
+            <w:shd w:val="clear" w:color="auto" w:fill="auto"/>
+            <w:noWrap/>
+            <w:vAlign w:val="center"/>
+            <w:hideMark/>
+          </w:tcPr>
+          <w:p>
+            <w:pPr>
+              <w:spacing w:after="0" w:line="240" w:lineRule="auto"/>
+              <w:jc w:val="right"/>
+              <w:rPr>
+                <w:rFonts w:ascii="Arial" w:eastAsia="Times New Roman" w:hAnsi="Arial" w:cs="Arial"/>
+                <w:lang w:val="es-CL" w:eastAsia="es-MX"/>
+              </w:rPr>
+            </w:pPr>
+            <w:r>
+              <w:rPr>
+                <w:rFonts w:ascii="Arial" w:eastAsia="Times New Roman" w:hAnsi="Arial" w:cs="Arial"/>
+                <w:lang w:val="es-CL" w:eastAsia="es-MX"/>
+              </w:rPr>
+              <w:t>2009</w:t>
+            </w:r>
+          </w:p>
+        </w:tc>
+        <w:tc>
+          <w:tcPr>
+            <w:tcW w:w="895" w:type="dxa"/>
+            <w:tcBorders>
+              <w:top w:val="nil"/>
+              <w:left w:val="nil"/>
+              <w:bottom w:val="nil"/>
+              <w:right w:val="nil"/>
+            </w:tcBorders>
+            <w:shd w:val="clear" w:color="auto" w:fill="auto"/>
+            <w:noWrap/>
+            <w:vAlign w:val="center"/>
+            <w:hideMark/>
+          </w:tcPr>
+          <w:p>
+            <w:pPr>
+              <w:spacing w:after="0" w:line="240" w:lineRule="auto"/>
+              <w:jc w:val="right"/>
+              <w:rPr>
+                <w:rFonts w:ascii="Arial" w:eastAsia="Times New Roman" w:hAnsi="Arial" w:cs="Arial"/>
+                <w:lang w:val="es-CL" w:eastAsia="es-MX"/>
+              </w:rPr>
+            </w:pPr>
+            <w:r>
+              <w:rPr>
+                <w:rFonts w:ascii="Arial" w:eastAsia="Times New Roman" w:hAnsi="Arial" w:cs="Arial"/>
+                <w:lang w:val="es-CL" w:eastAsia="es-MX"/>
+              </w:rPr>
+              <w:t>49225</w:t>
+            </w:r>
+          </w:p>
+        </w:tc>
+        <w:tc>
+          <w:tcPr>
+            <w:tcW w:w="639" w:type="dxa"/>
+            <w:tcBorders>
+              <w:top w:val="nil"/>
+              <w:left w:val="nil"/>
+              <w:bottom w:val="nil"/>
+              <w:right w:val="nil"/>
+            </w:tcBorders>
+            <w:shd w:val="clear" w:color="auto" w:fill="auto"/>
+            <w:noWrap/>
+            <w:vAlign w:val="center"/>
+            <w:hideMark/>
+          </w:tcPr>
+          <w:p>
+            <w:pPr>
+              <w:spacing w:after="0" w:line="240" w:lineRule="auto"/>
+              <w:jc w:val="center"/>
+              <w:rPr>
+                <w:rFonts w:ascii="Arial" w:eastAsia="Times New Roman" w:hAnsi="Arial" w:cs="Arial"/>
+                <w:lang w:val="es-CL" w:eastAsia="es-MX"/>
+              </w:rPr>
+            </w:pPr>
+            <w:r>
+              <w:rPr>
+                <w:rFonts w:ascii="Arial" w:eastAsia="Times New Roman" w:hAnsi="Arial" w:cs="Arial"/>
+                <w:lang w:val="es-CL" w:eastAsia="es-MX"/>
+              </w:rPr>
+              <w:t>2.32</w:t>
+            </w:r>
+          </w:p>
+        </w:tc>
+        <w:tc>
+          <w:tcPr>
+            <w:tcW w:w="1576" w:type="dxa"/>
+            <w:tcBorders>
+              <w:top w:val="nil"/>
+              <w:left w:val="nil"/>
+              <w:bottom w:val="nil"/>
+              <w:right w:val="nil"/>
+            </w:tcBorders>
+            <w:shd w:val="clear" w:color="auto" w:fill="auto"/>
+            <w:noWrap/>
+            <w:vAlign w:val="center"/>
+            <w:hideMark/>
+          </w:tcPr>
+          <w:p>
+            <w:pPr>
+              <w:spacing w:after="0" w:line="240" w:lineRule="auto"/>
+              <w:jc w:val="center"/>
+              <w:rPr>
+                <w:rFonts w:ascii="Arial" w:eastAsia="Times New Roman" w:hAnsi="Arial" w:cs="Arial"/>
+                <w:lang w:val="es-CL" w:eastAsia="es-MX"/>
+              </w:rPr>
+            </w:pPr>
+            <w:r>
+              <w:rPr>
+                <w:rFonts w:ascii="Arial" w:eastAsia="Times New Roman" w:hAnsi="Arial" w:cs="Arial"/>
+                <w:lang w:val="es-CL" w:eastAsia="es-MX"/>
+              </w:rPr>
+              <w:t>0.0232</w:t>
+            </w:r>
+          </w:p>
+        </w:tc>
+        <w:tc>
+          <w:tcPr>
+            <w:tcW w:w="979" w:type="dxa"/>
+            <w:tcBorders>
+              <w:top w:val="nil"/>
+              <w:left w:val="nil"/>
+              <w:bottom w:val="nil"/>
+              <w:right w:val="nil"/>
+            </w:tcBorders>
+            <w:shd w:val="clear" w:color="auto" w:fill="auto"/>
+            <w:noWrap/>
+            <w:vAlign w:val="center"/>
+            <w:hideMark/>
+          </w:tcPr>
+          <w:p>
+            <w:pPr>
+              <w:spacing w:after="0" w:line="240" w:lineRule="auto"/>
+              <w:jc w:val="center"/>
+              <w:rPr>
+                <w:rFonts w:ascii="Arial" w:eastAsia="Times New Roman" w:hAnsi="Arial" w:cs="Arial"/>
+                <w:lang w:val="es-CL" w:eastAsia="es-MX"/>
+              </w:rPr>
+            </w:pPr>
+            <w:r>
+              <w:rPr>
+                <w:rFonts w:ascii="Arial" w:eastAsia="Times New Roman" w:hAnsi="Arial" w:cs="Arial"/>
+                <w:lang w:val="es-CL" w:eastAsia="es-MX"/>
+              </w:rPr>
+              <w:t>1.0232</w:t>
+            </w:r>
+          </w:p>
+        </w:tc>
+        <w:tc>
+          <w:tcPr>
+            <w:tcW w:w="2811" w:type="dxa"/>
+            <w:tcBorders>
+              <w:top w:val="nil"/>
+              <w:left w:val="nil"/>
+              <w:bottom w:val="nil"/>
+              <w:right w:val="nil"/>
+            </w:tcBorders>
+            <w:shd w:val="clear" w:color="auto" w:fill="auto"/>
+            <w:noWrap/>
+            <w:vAlign w:val="center"/>
+            <w:hideMark/>
+          </w:tcPr>
+          <w:p>
+            <w:pPr>
+              <w:spacing w:after="0" w:line="240" w:lineRule="auto"/>
+              <w:jc w:val="center"/>
+              <w:rPr>
+                <w:rFonts w:ascii="Arial" w:eastAsia="Times New Roman" w:hAnsi="Arial" w:cs="Arial"/>
+                <w:lang w:val="es-CL" w:eastAsia="es-MX"/>
+              </w:rPr>
+            </w:pPr>
+            <w:r>
+              <w:rPr>
+                <w:rFonts w:ascii="Arial" w:eastAsia="Times New Roman" w:hAnsi="Arial" w:cs="Arial"/>
+                <w:lang w:val="es-CL" w:eastAsia="es-MX"/>
+              </w:rPr>
+              <w:t>50367</w:t>
+            </w:r>
+          </w:p>
+        </w:tc>
+      </w:tr>
+      <w:tr>
+        <w:trPr>
+          <w:trHeight w:val="360"/>
+        </w:trPr>
+        <w:tc>
+          <w:tcPr>
+            <w:tcW w:w="1380" w:type="dxa"/>
+            <w:tcBorders>
+              <w:top w:val="nil"/>
+              <w:left w:val="nil"/>
+              <w:bottom w:val="nil"/>
+              <w:right w:val="nil"/>
+            </w:tcBorders>
+            <w:shd w:val="clear" w:color="auto" w:fill="auto"/>
+            <w:noWrap/>
+            <w:vAlign w:val="center"/>
+            <w:hideMark/>
+          </w:tcPr>
+          <w:p>
+            <w:pPr>
+              <w:spacing w:after="0" w:line="240" w:lineRule="auto"/>
+              <w:jc w:val="right"/>
+              <w:rPr>
+                <w:rFonts w:ascii="Arial" w:eastAsia="Times New Roman" w:hAnsi="Arial" w:cs="Arial"/>
+                <w:lang w:val="es-CL" w:eastAsia="es-MX"/>
+              </w:rPr>
+            </w:pPr>
+            <w:r>
+              <w:rPr>
+                <w:rFonts w:ascii="Arial" w:eastAsia="Times New Roman" w:hAnsi="Arial" w:cs="Arial"/>
+                <w:lang w:val="es-CL" w:eastAsia="es-MX"/>
+              </w:rPr>
+              <w:t>2010</w:t>
+            </w:r>
+          </w:p>
+        </w:tc>
+        <w:tc>
+          <w:tcPr>
+            <w:tcW w:w="895" w:type="dxa"/>
+            <w:tcBorders>
+              <w:top w:val="nil"/>
+              <w:left w:val="nil"/>
+              <w:bottom w:val="nil"/>
+              <w:right w:val="nil"/>
+            </w:tcBorders>
+            <w:shd w:val="clear" w:color="auto" w:fill="auto"/>
+            <w:noWrap/>
+            <w:vAlign w:val="center"/>
+            <w:hideMark/>
+          </w:tcPr>
+          <w:p>
+            <w:pPr>
+              <w:spacing w:after="0" w:line="240" w:lineRule="auto"/>
+              <w:jc w:val="right"/>
+              <w:rPr>
+                <w:rFonts w:ascii="Arial" w:eastAsia="Times New Roman" w:hAnsi="Arial" w:cs="Arial"/>
+                <w:lang w:val="es-CL" w:eastAsia="es-MX"/>
+              </w:rPr>
+            </w:pPr>
+            <w:r>
+              <w:rPr>
+                <w:rFonts w:ascii="Arial" w:eastAsia="Times New Roman" w:hAnsi="Arial" w:cs="Arial"/>
+                <w:lang w:val="es-CL" w:eastAsia="es-MX"/>
+              </w:rPr>
+              <w:t>20123</w:t>
+            </w:r>
+          </w:p>
+        </w:tc>
+        <w:tc>
+          <w:tcPr>
+            <w:tcW w:w="639" w:type="dxa"/>
+            <w:tcBorders>
+              <w:top w:val="nil"/>
+              <w:left w:val="nil"/>
+              <w:bottom w:val="nil"/>
+              <w:right w:val="nil"/>
+            </w:tcBorders>
+            <w:shd w:val="clear" w:color="auto" w:fill="auto"/>
+            <w:noWrap/>
+            <w:vAlign w:val="center"/>
+            <w:hideMark/>
+          </w:tcPr>
+          <w:p>
+            <w:pPr>
+              <w:spacing w:after="0" w:line="240" w:lineRule="auto"/>
+              <w:jc w:val="center"/>
+              <w:rPr>
+                <w:rFonts w:ascii="Arial" w:eastAsia="Times New Roman" w:hAnsi="Arial" w:cs="Arial"/>
+                <w:lang w:val="es-CL" w:eastAsia="es-MX"/>
+              </w:rPr>
+            </w:pPr>
+            <w:r>
+              <w:rPr>
+                <w:rFonts w:ascii="Arial" w:eastAsia="Times New Roman" w:hAnsi="Arial" w:cs="Arial"/>
+                <w:lang w:val="es-CL" w:eastAsia="es-MX"/>
+              </w:rPr>
+              <w:t>2.32</w:t>
+            </w:r>
+          </w:p>
+        </w:tc>
+        <w:tc>
+          <w:tcPr>
+            <w:tcW w:w="1576" w:type="dxa"/>
+            <w:tcBorders>
+              <w:top w:val="nil"/>
+              <w:left w:val="nil"/>
+              <w:bottom w:val="nil"/>
+              <w:right w:val="nil"/>
+            </w:tcBorders>
+            <w:shd w:val="clear" w:color="auto" w:fill="auto"/>
+            <w:noWrap/>
+            <w:vAlign w:val="center"/>
+            <w:hideMark/>
+          </w:tcPr>
+          <w:p>
+            <w:pPr>
+              <w:spacing w:after="0" w:line="240" w:lineRule="auto"/>
+              <w:jc w:val="center"/>
+              <w:rPr>
+                <w:rFonts w:ascii="Arial" w:eastAsia="Times New Roman" w:hAnsi="Arial" w:cs="Arial"/>
+                <w:lang w:val="es-CL" w:eastAsia="es-MX"/>
+              </w:rPr>
+            </w:pPr>
+            <w:r>
+              <w:rPr>
+                <w:rFonts w:ascii="Arial" w:eastAsia="Times New Roman" w:hAnsi="Arial" w:cs="Arial"/>
+                <w:lang w:val="es-CL" w:eastAsia="es-MX"/>
+              </w:rPr>
+              <w:t>0.0232</w:t>
+            </w:r>
+          </w:p>
+        </w:tc>
+        <w:tc>
+          <w:tcPr>
+            <w:tcW w:w="979" w:type="dxa"/>
+            <w:tcBorders>
+              <w:top w:val="nil"/>
+              <w:left w:val="nil"/>
+              <w:bottom w:val="nil"/>
+              <w:right w:val="nil"/>
+            </w:tcBorders>
+            <w:shd w:val="clear" w:color="auto" w:fill="auto"/>
+            <w:noWrap/>
+            <w:vAlign w:val="center"/>
+            <w:hideMark/>
+          </w:tcPr>
+          <w:p>
+            <w:pPr>
+              <w:spacing w:after="0" w:line="240" w:lineRule="auto"/>
+              <w:jc w:val="center"/>
+              <w:rPr>
+                <w:rFonts w:ascii="Arial" w:eastAsia="Times New Roman" w:hAnsi="Arial" w:cs="Arial"/>
+                <w:lang w:val="es-CL" w:eastAsia="es-MX"/>
+              </w:rPr>
+            </w:pPr>
+            <w:r>
+              <w:rPr>
+                <w:rFonts w:ascii="Arial" w:eastAsia="Times New Roman" w:hAnsi="Arial" w:cs="Arial"/>
+                <w:lang w:val="es-CL" w:eastAsia="es-MX"/>
+              </w:rPr>
+              <w:t>1.0232</w:t>
+            </w:r>
+          </w:p>
+        </w:tc>
+        <w:tc>
+          <w:tcPr>
+            <w:tcW w:w="2811" w:type="dxa"/>
+            <w:tcBorders>
+              <w:top w:val="nil"/>
+              <w:left w:val="nil"/>
+              <w:bottom w:val="nil"/>
+              <w:right w:val="nil"/>
+            </w:tcBorders>
+            <w:shd w:val="clear" w:color="auto" w:fill="auto"/>
+            <w:noWrap/>
+            <w:vAlign w:val="center"/>
+            <w:hideMark/>
+          </w:tcPr>
+          <w:p>
+            <w:pPr>
+              <w:spacing w:after="0" w:line="240" w:lineRule="auto"/>
+              <w:jc w:val="center"/>
+              <w:rPr>
+                <w:rFonts w:ascii="Arial" w:eastAsia="Times New Roman" w:hAnsi="Arial" w:cs="Arial"/>
+                <w:lang w:val="es-CL" w:eastAsia="es-MX"/>
+              </w:rPr>
+            </w:pPr>
+            <w:r>
+              <w:rPr>
+                <w:rFonts w:ascii="Arial" w:eastAsia="Times New Roman" w:hAnsi="Arial" w:cs="Arial"/>
+                <w:lang w:val="es-CL" w:eastAsia="es-MX"/>
+              </w:rPr>
+              <w:t>20590</w:t>
+            </w:r>
+          </w:p>
+        </w:tc>
+      </w:tr>
+      <w:tr>
+        <w:trPr>
+          <w:trHeight w:val="360"/>
+        </w:trPr>
+        <w:tc>
+          <w:tcPr>
+            <w:tcW w:w="1380" w:type="dxa"/>
+            <w:tcBorders>
+              <w:top w:val="nil"/>
+              <w:left w:val="nil"/>
+              <w:bottom w:val="nil"/>
+              <w:right w:val="nil"/>
+            </w:tcBorders>
+            <w:shd w:val="clear" w:color="auto" w:fill="auto"/>
+            <w:noWrap/>
+            <w:vAlign w:val="center"/>
+            <w:hideMark/>
+          </w:tcPr>
+          <w:p>
+            <w:pPr>
+              <w:spacing w:after="0" w:line="240" w:lineRule="auto"/>
+              <w:jc w:val="right"/>
+              <w:rPr>
+                <w:rFonts w:ascii="Arial" w:eastAsia="Times New Roman" w:hAnsi="Arial" w:cs="Arial"/>
+                <w:lang w:val="es-CL" w:eastAsia="es-MX"/>
+              </w:rPr>
+            </w:pPr>
+            <w:r>
+              <w:rPr>
+                <w:rFonts w:ascii="Arial" w:eastAsia="Times New Roman" w:hAnsi="Arial" w:cs="Arial"/>
+                <w:lang w:val="es-CL" w:eastAsia="es-MX"/>
+              </w:rPr>
+              <w:t>2011</w:t>
+            </w:r>
+          </w:p>
+        </w:tc>
+        <w:tc>
+          <w:tcPr>
+            <w:tcW w:w="895" w:type="dxa"/>
+            <w:tcBorders>
+              <w:top w:val="nil"/>
+              <w:left w:val="nil"/>
+              <w:bottom w:val="nil"/>
+              <w:right w:val="nil"/>
+            </w:tcBorders>
+            <w:shd w:val="clear" w:color="auto" w:fill="auto"/>
+            <w:noWrap/>
+            <w:vAlign w:val="center"/>
+            <w:hideMark/>
+          </w:tcPr>
+          <w:p>
+            <w:pPr>
+              <w:spacing w:after="0" w:line="240" w:lineRule="auto"/>
+              <w:jc w:val="right"/>
+              <w:rPr>
+                <w:rFonts w:ascii="Arial" w:eastAsia="Times New Roman" w:hAnsi="Arial" w:cs="Arial"/>
+                <w:lang w:val="es-CL" w:eastAsia="es-MX"/>
+              </w:rPr>
+            </w:pPr>
+            <w:r>
+              <w:rPr>
+                <w:rFonts w:ascii="Arial" w:eastAsia="Times New Roman" w:hAnsi="Arial" w:cs="Arial"/>
+                <w:lang w:val="es-CL" w:eastAsia="es-MX"/>
+              </w:rPr>
+              <w:t>16429</w:t>
+            </w:r>
+          </w:p>
+        </w:tc>
+        <w:tc>
+          <w:tcPr>
+            <w:tcW w:w="639" w:type="dxa"/>
+            <w:tcBorders>
+              <w:top w:val="nil"/>
+              <w:left w:val="nil"/>
+              <w:bottom w:val="nil"/>
+              <w:right w:val="nil"/>
+            </w:tcBorders>
+            <w:shd w:val="clear" w:color="auto" w:fill="auto"/>
+            <w:noWrap/>
+            <w:vAlign w:val="center"/>
+            <w:hideMark/>
+          </w:tcPr>
+          <w:p>
+            <w:pPr>
+              <w:spacing w:after="0" w:line="240" w:lineRule="auto"/>
+              <w:jc w:val="center"/>
+              <w:rPr>
+                <w:rFonts w:ascii="Arial" w:eastAsia="Times New Roman" w:hAnsi="Arial" w:cs="Arial"/>
+                <w:lang w:val="es-CL" w:eastAsia="es-MX"/>
+              </w:rPr>
+            </w:pPr>
+            <w:r>
+              <w:rPr>
+                <w:rFonts w:ascii="Arial" w:eastAsia="Times New Roman" w:hAnsi="Arial" w:cs="Arial"/>
+                <w:lang w:val="es-CL" w:eastAsia="es-MX"/>
+              </w:rPr>
+              <w:t>2.32</w:t>
+            </w:r>
+          </w:p>
+        </w:tc>
+        <w:tc>
+          <w:tcPr>
+            <w:tcW w:w="1576" w:type="dxa"/>
+            <w:tcBorders>
+              <w:top w:val="nil"/>
+              <w:left w:val="nil"/>
+              <w:bottom w:val="nil"/>
+              <w:right w:val="nil"/>
+            </w:tcBorders>
+            <w:shd w:val="clear" w:color="auto" w:fill="auto"/>
+            <w:noWrap/>
+            <w:vAlign w:val="center"/>
+            <w:hideMark/>
+          </w:tcPr>
+          <w:p>
+            <w:pPr>
+              <w:spacing w:after="0" w:line="240" w:lineRule="auto"/>
+              <w:jc w:val="center"/>
+              <w:rPr>
+                <w:rFonts w:ascii="Arial" w:eastAsia="Times New Roman" w:hAnsi="Arial" w:cs="Arial"/>
+                <w:lang w:val="es-CL" w:eastAsia="es-MX"/>
+              </w:rPr>
+            </w:pPr>
+            <w:r>
+              <w:rPr>
+                <w:rFonts w:ascii="Arial" w:eastAsia="Times New Roman" w:hAnsi="Arial" w:cs="Arial"/>
+                <w:lang w:val="es-CL" w:eastAsia="es-MX"/>
+              </w:rPr>
+              <w:t>0.0232</w:t>
+            </w:r>
+          </w:p>
+        </w:tc>
+        <w:tc>
+          <w:tcPr>
+            <w:tcW w:w="979" w:type="dxa"/>
+            <w:tcBorders>
+              <w:top w:val="nil"/>
+              <w:left w:val="nil"/>
+              <w:bottom w:val="nil"/>
+              <w:right w:val="nil"/>
+            </w:tcBorders>
+            <w:shd w:val="clear" w:color="auto" w:fill="auto"/>
+            <w:noWrap/>
+            <w:vAlign w:val="center"/>
+            <w:hideMark/>
+          </w:tcPr>
+          <w:p>
+            <w:pPr>
+              <w:spacing w:after="0" w:line="240" w:lineRule="auto"/>
+              <w:jc w:val="center"/>
+              <w:rPr>
+                <w:rFonts w:ascii="Arial" w:eastAsia="Times New Roman" w:hAnsi="Arial" w:cs="Arial"/>
+                <w:lang w:val="es-CL" w:eastAsia="es-MX"/>
+              </w:rPr>
+            </w:pPr>
+            <w:r>
+              <w:rPr>
+                <w:rFonts w:ascii="Arial" w:eastAsia="Times New Roman" w:hAnsi="Arial" w:cs="Arial"/>
+                <w:lang w:val="es-CL" w:eastAsia="es-MX"/>
+              </w:rPr>
+              <w:t>1.0232</w:t>
+            </w:r>
+          </w:p>
+        </w:tc>
+        <w:tc>
+          <w:tcPr>
+            <w:tcW w:w="2811" w:type="dxa"/>
+            <w:tcBorders>
+              <w:top w:val="nil"/>
+              <w:left w:val="nil"/>
+              <w:bottom w:val="nil"/>
+              <w:right w:val="nil"/>
+            </w:tcBorders>
+            <w:shd w:val="clear" w:color="auto" w:fill="auto"/>
+            <w:noWrap/>
+            <w:vAlign w:val="center"/>
+            <w:hideMark/>
+          </w:tcPr>
+          <w:p>
+            <w:pPr>
+              <w:spacing w:after="0" w:line="240" w:lineRule="auto"/>
+              <w:jc w:val="center"/>
+              <w:rPr>
+                <w:rFonts w:ascii="Arial" w:eastAsia="Times New Roman" w:hAnsi="Arial" w:cs="Arial"/>
+                <w:lang w:val="es-CL" w:eastAsia="es-MX"/>
+              </w:rPr>
+            </w:pPr>
+            <w:r>
+              <w:rPr>
+                <w:rFonts w:ascii="Arial" w:eastAsia="Times New Roman" w:hAnsi="Arial" w:cs="Arial"/>
+                <w:lang w:val="es-CL" w:eastAsia="es-MX"/>
+              </w:rPr>
+              <w:t>16810</w:t>
+            </w:r>
+          </w:p>
+        </w:tc>
+      </w:tr>
+      <w:tr>
+        <w:trPr>
+          <w:trHeight w:val="360"/>
+        </w:trPr>
+        <w:tc>
+          <w:tcPr>
+            <w:tcW w:w="1380" w:type="dxa"/>
+            <w:tcBorders>
+              <w:top w:val="nil"/>
+              <w:left w:val="nil"/>
+              <w:bottom w:val="nil"/>
+              <w:right w:val="nil"/>
+            </w:tcBorders>
+            <w:shd w:val="clear" w:color="auto" w:fill="auto"/>
+            <w:noWrap/>
+            <w:vAlign w:val="center"/>
+            <w:hideMark/>
+          </w:tcPr>
+          <w:p>
+            <w:pPr>
+              <w:spacing w:after="0" w:line="240" w:lineRule="auto"/>
+              <w:jc w:val="right"/>
+              <w:rPr>
+                <w:rFonts w:ascii="Arial" w:eastAsia="Times New Roman" w:hAnsi="Arial" w:cs="Arial"/>
+                <w:lang w:val="es-CL" w:eastAsia="es-MX"/>
+              </w:rPr>
+            </w:pPr>
+            <w:r>
+              <w:rPr>
+                <w:rFonts w:ascii="Arial" w:eastAsia="Times New Roman" w:hAnsi="Arial" w:cs="Arial"/>
+                <w:lang w:val="es-CL" w:eastAsia="es-MX"/>
+              </w:rPr>
+              <w:t>2012</w:t>
+            </w:r>
+          </w:p>
+        </w:tc>
+        <w:tc>
+          <w:tcPr>
+            <w:tcW w:w="895" w:type="dxa"/>
+            <w:tcBorders>
+              <w:top w:val="nil"/>
+              <w:left w:val="nil"/>
+              <w:bottom w:val="nil"/>
+              <w:right w:val="nil"/>
+            </w:tcBorders>
+            <w:shd w:val="clear" w:color="auto" w:fill="auto"/>
+            <w:noWrap/>
+            <w:vAlign w:val="center"/>
+            <w:hideMark/>
+          </w:tcPr>
+          <w:p>
+            <w:pPr>
+              <w:spacing w:after="0" w:line="240" w:lineRule="auto"/>
+              <w:jc w:val="right"/>
+              <w:rPr>
+                <w:rFonts w:ascii="Arial" w:eastAsia="Times New Roman" w:hAnsi="Arial" w:cs="Arial"/>
+                <w:lang w:val="es-CL" w:eastAsia="es-MX"/>
+              </w:rPr>
+            </w:pPr>
+            <w:r>
+              <w:rPr>
+                <w:rFonts w:ascii="Arial" w:eastAsia="Times New Roman" w:hAnsi="Arial" w:cs="Arial"/>
+                <w:lang w:val="es-CL" w:eastAsia="es-MX"/>
+              </w:rPr>
+              <w:t>19763</w:t>
+            </w:r>
+          </w:p>
+        </w:tc>
+        <w:tc>
+          <w:tcPr>
+            <w:tcW w:w="639" w:type="dxa"/>
+            <w:tcBorders>
+              <w:top w:val="nil"/>
+              <w:left w:val="nil"/>
+              <w:bottom w:val="nil"/>
+              <w:right w:val="nil"/>
+            </w:tcBorders>
+            <w:shd w:val="clear" w:color="auto" w:fill="auto"/>
+            <w:noWrap/>
+            <w:vAlign w:val="center"/>
+            <w:hideMark/>
+          </w:tcPr>
+          <w:p>
+            <w:pPr>
+              <w:spacing w:after="0" w:line="240" w:lineRule="auto"/>
+              <w:jc w:val="center"/>
+              <w:rPr>
+                <w:rFonts w:ascii="Arial" w:eastAsia="Times New Roman" w:hAnsi="Arial" w:cs="Arial"/>
+                <w:lang w:val="es-CL" w:eastAsia="es-MX"/>
+              </w:rPr>
+            </w:pPr>
+            <w:r>
+              <w:rPr>
+                <w:rFonts w:ascii="Arial" w:eastAsia="Times New Roman" w:hAnsi="Arial" w:cs="Arial"/>
+                <w:lang w:val="es-CL" w:eastAsia="es-MX"/>
+              </w:rPr>
+              <w:t>2.32</w:t>
+            </w:r>
+          </w:p>
+        </w:tc>
+        <w:tc>
+          <w:tcPr>
+            <w:tcW w:w="1576" w:type="dxa"/>
+            <w:tcBorders>
+              <w:top w:val="nil"/>
+              <w:left w:val="nil"/>
+              <w:bottom w:val="nil"/>
+              <w:right w:val="nil"/>
+            </w:tcBorders>
+            <w:shd w:val="clear" w:color="auto" w:fill="auto"/>
+            <w:noWrap/>
+            <w:vAlign w:val="center"/>
+            <w:hideMark/>
+          </w:tcPr>
+          <w:p>
+            <w:pPr>
+              <w:spacing w:after="0" w:line="240" w:lineRule="auto"/>
+              <w:jc w:val="center"/>
+              <w:rPr>
+                <w:rFonts w:ascii="Arial" w:eastAsia="Times New Roman" w:hAnsi="Arial" w:cs="Arial"/>
+                <w:lang w:val="es-CL" w:eastAsia="es-MX"/>
+              </w:rPr>
+            </w:pPr>
+            <w:r>
+              <w:rPr>
+                <w:rFonts w:ascii="Arial" w:eastAsia="Times New Roman" w:hAnsi="Arial" w:cs="Arial"/>
+                <w:lang w:val="es-CL" w:eastAsia="es-MX"/>
+              </w:rPr>
+              <w:t>0.0232</w:t>
+            </w:r>
+          </w:p>
+        </w:tc>
+        <w:tc>
+          <w:tcPr>
+            <w:tcW w:w="979" w:type="dxa"/>
+            <w:tcBorders>
+              <w:top w:val="nil"/>
+              <w:left w:val="nil"/>
+              <w:bottom w:val="nil"/>
+              <w:right w:val="nil"/>
+            </w:tcBorders>
+            <w:shd w:val="clear" w:color="auto" w:fill="auto"/>
+            <w:noWrap/>
+            <w:vAlign w:val="center"/>
+            <w:hideMark/>
+          </w:tcPr>
+          <w:p>
+            <w:pPr>
+              <w:spacing w:after="0" w:line="240" w:lineRule="auto"/>
+              <w:jc w:val="center"/>
+              <w:rPr>
+                <w:rFonts w:ascii="Arial" w:eastAsia="Times New Roman" w:hAnsi="Arial" w:cs="Arial"/>
+                <w:lang w:val="es-CL" w:eastAsia="es-MX"/>
+              </w:rPr>
+            </w:pPr>
+            <w:r>
+              <w:rPr>
+                <w:rFonts w:ascii="Arial" w:eastAsia="Times New Roman" w:hAnsi="Arial" w:cs="Arial"/>
+                <w:lang w:val="es-CL" w:eastAsia="es-MX"/>
+              </w:rPr>
+              <w:t>1.0232</w:t>
+            </w:r>
+          </w:p>
+        </w:tc>
+        <w:tc>
+          <w:tcPr>
+            <w:tcW w:w="2811" w:type="dxa"/>
+            <w:tcBorders>
+              <w:top w:val="nil"/>
+              <w:left w:val="nil"/>
+              <w:bottom w:val="nil"/>
+              <w:right w:val="nil"/>
+            </w:tcBorders>
+            <w:shd w:val="clear" w:color="auto" w:fill="auto"/>
+            <w:noWrap/>
+            <w:vAlign w:val="center"/>
+            <w:hideMark/>
+          </w:tcPr>
+          <w:p>
+            <w:pPr>
+              <w:spacing w:after="0" w:line="240" w:lineRule="auto"/>
+              <w:jc w:val="center"/>
+              <w:rPr>
+                <w:rFonts w:ascii="Arial" w:eastAsia="Times New Roman" w:hAnsi="Arial" w:cs="Arial"/>
+                <w:lang w:val="es-CL" w:eastAsia="es-MX"/>
+              </w:rPr>
+            </w:pPr>
+            <w:r>
+              <w:rPr>
+                <w:rFonts w:ascii="Arial" w:eastAsia="Times New Roman" w:hAnsi="Arial" w:cs="Arial"/>
+                <w:lang w:val="es-CL" w:eastAsia="es-MX"/>
+              </w:rPr>
+              <w:t>20222</w:t>
+            </w:r>
+          </w:p>
+        </w:tc>
+      </w:tr>
+      <w:tr>
+        <w:trPr>
+          <w:trHeight w:val="360"/>
+        </w:trPr>
+        <w:tc>
+          <w:tcPr>
+            <w:tcW w:w="1380" w:type="dxa"/>
+            <w:tcBorders>
+              <w:top w:val="nil"/>
+              <w:left w:val="nil"/>
+              <w:bottom w:val="nil"/>
+              <w:right w:val="nil"/>
+            </w:tcBorders>
+            <w:shd w:val="clear" w:color="auto" w:fill="auto"/>
+            <w:noWrap/>
+            <w:vAlign w:val="center"/>
+            <w:hideMark/>
+          </w:tcPr>
+          <w:p>
+            <w:pPr>
+              <w:spacing w:after="0" w:line="240" w:lineRule="auto"/>
+              <w:jc w:val="right"/>
+              <w:rPr>
+                <w:rFonts w:ascii="Arial" w:eastAsia="Times New Roman" w:hAnsi="Arial" w:cs="Arial"/>
+                <w:lang w:val="es-CL" w:eastAsia="es-MX"/>
+              </w:rPr>
+            </w:pPr>
+            <w:r>
+              <w:rPr>
+                <w:rFonts w:ascii="Arial" w:eastAsia="Times New Roman" w:hAnsi="Arial" w:cs="Arial"/>
+                <w:lang w:val="es-CL" w:eastAsia="es-MX"/>
+              </w:rPr>
+              <w:t>2013</w:t>
+            </w:r>
+          </w:p>
+        </w:tc>
+        <w:tc>
+          <w:tcPr>
+            <w:tcW w:w="895" w:type="dxa"/>
+            <w:tcBorders>
+              <w:top w:val="nil"/>
+              <w:left w:val="nil"/>
+              <w:bottom w:val="nil"/>
+              <w:right w:val="nil"/>
+            </w:tcBorders>
+            <w:shd w:val="clear" w:color="auto" w:fill="auto"/>
+            <w:noWrap/>
+            <w:vAlign w:val="center"/>
+            <w:hideMark/>
+          </w:tcPr>
+          <w:p>
+            <w:pPr>
+              <w:spacing w:after="0" w:line="240" w:lineRule="auto"/>
+              <w:jc w:val="right"/>
+              <w:rPr>
+                <w:rFonts w:ascii="Arial" w:eastAsia="Times New Roman" w:hAnsi="Arial" w:cs="Arial"/>
+                <w:lang w:val="es-CL" w:eastAsia="es-MX"/>
+              </w:rPr>
+            </w:pPr>
+            <w:r>
+              <w:rPr>
+                <w:rFonts w:ascii="Arial" w:eastAsia="Times New Roman" w:hAnsi="Arial" w:cs="Arial"/>
+                <w:lang w:val="es-CL" w:eastAsia="es-MX"/>
+              </w:rPr>
+              <w:t>21888</w:t>
+            </w:r>
+          </w:p>
+        </w:tc>
+        <w:tc>
+          <w:tcPr>
+            <w:tcW w:w="639" w:type="dxa"/>
+            <w:tcBorders>
+              <w:top w:val="nil"/>
+              <w:left w:val="nil"/>
+              <w:bottom w:val="nil"/>
+              <w:right w:val="nil"/>
+            </w:tcBorders>
+            <w:shd w:val="clear" w:color="auto" w:fill="auto"/>
+            <w:noWrap/>
+            <w:vAlign w:val="center"/>
+            <w:hideMark/>
+          </w:tcPr>
+          <w:p>
+            <w:pPr>
+              <w:spacing w:after="0" w:line="240" w:lineRule="auto"/>
+              <w:jc w:val="center"/>
+              <w:rPr>
+                <w:rFonts w:ascii="Arial" w:eastAsia="Times New Roman" w:hAnsi="Arial" w:cs="Arial"/>
+                <w:lang w:val="es-CL" w:eastAsia="es-MX"/>
+              </w:rPr>
+            </w:pPr>
+            <w:r>
+              <w:rPr>
+                <w:rFonts w:ascii="Arial" w:eastAsia="Times New Roman" w:hAnsi="Arial" w:cs="Arial"/>
+                <w:lang w:val="es-CL" w:eastAsia="es-MX"/>
+              </w:rPr>
+              <w:t>2.32</w:t>
+            </w:r>
+          </w:p>
+        </w:tc>
+        <w:tc>
+          <w:tcPr>
+            <w:tcW w:w="1576" w:type="dxa"/>
+            <w:tcBorders>
+              <w:top w:val="nil"/>
+              <w:left w:val="nil"/>
+              <w:bottom w:val="nil"/>
+              <w:right w:val="nil"/>
+            </w:tcBorders>
+            <w:shd w:val="clear" w:color="auto" w:fill="auto"/>
+            <w:noWrap/>
+            <w:vAlign w:val="center"/>
+            <w:hideMark/>
+          </w:tcPr>
+          <w:p>
+            <w:pPr>
+              <w:spacing w:after="0" w:line="240" w:lineRule="auto"/>
+              <w:jc w:val="center"/>
+              <w:rPr>
+                <w:rFonts w:ascii="Arial" w:eastAsia="Times New Roman" w:hAnsi="Arial" w:cs="Arial"/>
+                <w:lang w:val="es-CL" w:eastAsia="es-MX"/>
+              </w:rPr>
+            </w:pPr>
+            <w:r>
+              <w:rPr>
+                <w:rFonts w:ascii="Arial" w:eastAsia="Times New Roman" w:hAnsi="Arial" w:cs="Arial"/>
+                <w:lang w:val="es-CL" w:eastAsia="es-MX"/>
+              </w:rPr>
+              <w:t>0.0232</w:t>
+            </w:r>
+          </w:p>
+        </w:tc>
+        <w:tc>
+          <w:tcPr>
+            <w:tcW w:w="979" w:type="dxa"/>
+            <w:tcBorders>
+              <w:top w:val="nil"/>
+              <w:left w:val="nil"/>
+              <w:bottom w:val="nil"/>
+              <w:right w:val="nil"/>
+            </w:tcBorders>
+            <w:shd w:val="clear" w:color="auto" w:fill="auto"/>
+            <w:noWrap/>
+            <w:vAlign w:val="center"/>
+            <w:hideMark/>
+          </w:tcPr>
+          <w:p>
+            <w:pPr>
+              <w:spacing w:after="0" w:line="240" w:lineRule="auto"/>
+              <w:jc w:val="center"/>
+              <w:rPr>
+                <w:rFonts w:ascii="Arial" w:eastAsia="Times New Roman" w:hAnsi="Arial" w:cs="Arial"/>
+                <w:lang w:val="es-CL" w:eastAsia="es-MX"/>
+              </w:rPr>
+            </w:pPr>
+            <w:r>
+              <w:rPr>
+                <w:rFonts w:ascii="Arial" w:eastAsia="Times New Roman" w:hAnsi="Arial" w:cs="Arial"/>
+                <w:lang w:val="es-CL" w:eastAsia="es-MX"/>
+              </w:rPr>
+              <w:t>1.0232</w:t>
+            </w:r>
+          </w:p>
+        </w:tc>
+        <w:tc>
+          <w:tcPr>
+            <w:tcW w:w="2811" w:type="dxa"/>
+            <w:tcBorders>
+              <w:top w:val="nil"/>
+              <w:left w:val="nil"/>
+              <w:bottom w:val="nil"/>
+              <w:right w:val="nil"/>
+            </w:tcBorders>
+            <w:shd w:val="clear" w:color="auto" w:fill="auto"/>
+            <w:noWrap/>
+            <w:vAlign w:val="center"/>
+            <w:hideMark/>
+          </w:tcPr>
+          <w:p>
+            <w:pPr>
+              <w:spacing w:after="0" w:line="240" w:lineRule="auto"/>
+              <w:jc w:val="center"/>
+              <w:rPr>
+                <w:rFonts w:ascii="Arial" w:eastAsia="Times New Roman" w:hAnsi="Arial" w:cs="Arial"/>
+                <w:lang w:val="es-CL" w:eastAsia="es-MX"/>
+              </w:rPr>
+            </w:pPr>
+            <w:r>
+              <w:rPr>
+                <w:rFonts w:ascii="Arial" w:eastAsia="Times New Roman" w:hAnsi="Arial" w:cs="Arial"/>
+                <w:lang w:val="es-CL" w:eastAsia="es-MX"/>
+              </w:rPr>
+              <w:t>22396</w:t>
+            </w:r>
+          </w:p>
+        </w:tc>
+      </w:tr>
+      <w:tr>
+        <w:trPr>
+          <w:trHeight w:val="360"/>
+        </w:trPr>
+        <w:tc>
+          <w:tcPr>
+            <w:tcW w:w="1380" w:type="dxa"/>
+            <w:tcBorders>
+              <w:top w:val="nil"/>
+              <w:left w:val="nil"/>
+              <w:bottom w:val="nil"/>
+              <w:right w:val="nil"/>
+            </w:tcBorders>
+            <w:shd w:val="clear" w:color="auto" w:fill="auto"/>
+            <w:noWrap/>
+            <w:vAlign w:val="center"/>
+            <w:hideMark/>
+          </w:tcPr>
+          <w:p>
+            <w:pPr>
+              <w:spacing w:after="0" w:line="240" w:lineRule="auto"/>
+              <w:jc w:val="right"/>
+              <w:rPr>
+                <w:rFonts w:ascii="Arial" w:eastAsia="Times New Roman" w:hAnsi="Arial" w:cs="Arial"/>
+                <w:lang w:val="es-CL" w:eastAsia="es-MX"/>
+              </w:rPr>
+            </w:pPr>
+            <w:r>
+              <w:rPr>
+                <w:rFonts w:ascii="Arial" w:eastAsia="Times New Roman" w:hAnsi="Arial" w:cs="Arial"/>
+                <w:lang w:val="es-CL" w:eastAsia="es-MX"/>
+              </w:rPr>
+              <w:t>2014</w:t>
+            </w:r>
+          </w:p>
+        </w:tc>
+        <w:tc>
+          <w:tcPr>
+            <w:tcW w:w="895" w:type="dxa"/>
+            <w:tcBorders>
+              <w:top w:val="nil"/>
+              <w:left w:val="nil"/>
+              <w:bottom w:val="nil"/>
+              <w:right w:val="nil"/>
+            </w:tcBorders>
+            <w:shd w:val="clear" w:color="auto" w:fill="auto"/>
+            <w:noWrap/>
+            <w:vAlign w:val="center"/>
+            <w:hideMark/>
+          </w:tcPr>
+          <w:p>
+            <w:pPr>
+              <w:spacing w:after="0" w:line="240" w:lineRule="auto"/>
+              <w:jc w:val="right"/>
+              <w:rPr>
+                <w:rFonts w:ascii="Arial" w:eastAsia="Times New Roman" w:hAnsi="Arial" w:cs="Arial"/>
+                <w:lang w:val="es-CL" w:eastAsia="es-MX"/>
+              </w:rPr>
+            </w:pPr>
+            <w:r>
+              <w:rPr>
+                <w:rFonts w:ascii="Arial" w:eastAsia="Times New Roman" w:hAnsi="Arial" w:cs="Arial"/>
+                <w:lang w:val="es-CL" w:eastAsia="es-MX"/>
+              </w:rPr>
+              <w:t>22951</w:t>
+            </w:r>
+          </w:p>
+        </w:tc>
+        <w:tc>
+          <w:tcPr>
+            <w:tcW w:w="639" w:type="dxa"/>
+            <w:tcBorders>
+              <w:top w:val="nil"/>
+              <w:left w:val="nil"/>
+              <w:bottom w:val="nil"/>
+              <w:right w:val="nil"/>
+            </w:tcBorders>
+            <w:shd w:val="clear" w:color="auto" w:fill="auto"/>
+            <w:noWrap/>
+            <w:vAlign w:val="center"/>
+            <w:hideMark/>
+          </w:tcPr>
+          <w:p>
+            <w:pPr>
+              <w:spacing w:after="0" w:line="240" w:lineRule="auto"/>
+              <w:jc w:val="center"/>
+              <w:rPr>
+                <w:rFonts w:ascii="Arial" w:eastAsia="Times New Roman" w:hAnsi="Arial" w:cs="Arial"/>
+                <w:lang w:val="es-CL" w:eastAsia="es-MX"/>
+              </w:rPr>
+            </w:pPr>
+            <w:r>
+              <w:rPr>
+                <w:rFonts w:ascii="Arial" w:eastAsia="Times New Roman" w:hAnsi="Arial" w:cs="Arial"/>
+                <w:lang w:val="es-CL" w:eastAsia="es-MX"/>
+              </w:rPr>
+              <w:t>2.32</w:t>
+            </w:r>
+          </w:p>
+        </w:tc>
+        <w:tc>
+          <w:tcPr>
+            <w:tcW w:w="1576" w:type="dxa"/>
+            <w:tcBorders>
+              <w:top w:val="nil"/>
+              <w:left w:val="nil"/>
+              <w:bottom w:val="nil"/>
+              <w:right w:val="nil"/>
+            </w:tcBorders>
+            <w:shd w:val="clear" w:color="auto" w:fill="auto"/>
+            <w:noWrap/>
+            <w:vAlign w:val="center"/>
+            <w:hideMark/>
+          </w:tcPr>
+          <w:p>
+            <w:pPr>
+              <w:spacing w:after="0" w:line="240" w:lineRule="auto"/>
+              <w:jc w:val="center"/>
+              <w:rPr>
+                <w:rFonts w:ascii="Arial" w:eastAsia="Times New Roman" w:hAnsi="Arial" w:cs="Arial"/>
+                <w:lang w:val="es-CL" w:eastAsia="es-MX"/>
+              </w:rPr>
+            </w:pPr>
+            <w:r>
+              <w:rPr>
+                <w:rFonts w:ascii="Arial" w:eastAsia="Times New Roman" w:hAnsi="Arial" w:cs="Arial"/>
+                <w:lang w:val="es-CL" w:eastAsia="es-MX"/>
+              </w:rPr>
+              <w:t>0.0232</w:t>
+            </w:r>
+          </w:p>
+        </w:tc>
+        <w:tc>
+          <w:tcPr>
+            <w:tcW w:w="979" w:type="dxa"/>
+            <w:tcBorders>
+              <w:top w:val="nil"/>
+              <w:left w:val="nil"/>
+              <w:bottom w:val="nil"/>
+              <w:right w:val="nil"/>
+            </w:tcBorders>
+            <w:shd w:val="clear" w:color="auto" w:fill="auto"/>
+            <w:noWrap/>
+            <w:vAlign w:val="center"/>
+            <w:hideMark/>
+          </w:tcPr>
+          <w:p>
+            <w:pPr>
+              <w:spacing w:after="0" w:line="240" w:lineRule="auto"/>
+              <w:jc w:val="center"/>
+              <w:rPr>
+                <w:rFonts w:ascii="Arial" w:eastAsia="Times New Roman" w:hAnsi="Arial" w:cs="Arial"/>
+                <w:lang w:val="es-CL" w:eastAsia="es-MX"/>
+              </w:rPr>
+            </w:pPr>
+            <w:r>
+              <w:rPr>
+                <w:rFonts w:ascii="Arial" w:eastAsia="Times New Roman" w:hAnsi="Arial" w:cs="Arial"/>
+                <w:lang w:val="es-CL" w:eastAsia="es-MX"/>
+              </w:rPr>
+              <w:t>1.0232</w:t>
+            </w:r>
+          </w:p>
+        </w:tc>
+        <w:tc>
+          <w:tcPr>
+            <w:tcW w:w="2811" w:type="dxa"/>
+            <w:tcBorders>
+              <w:top w:val="nil"/>
+              <w:left w:val="nil"/>
+              <w:bottom w:val="nil"/>
+              <w:right w:val="nil"/>
+            </w:tcBorders>
+            <w:shd w:val="clear" w:color="auto" w:fill="auto"/>
+            <w:noWrap/>
+            <w:vAlign w:val="center"/>
+            <w:hideMark/>
+          </w:tcPr>
+          <w:p>
+            <w:pPr>
+              <w:spacing w:after="0" w:line="240" w:lineRule="auto"/>
+              <w:jc w:val="center"/>
+              <w:rPr>
+                <w:rFonts w:ascii="Arial" w:eastAsia="Times New Roman" w:hAnsi="Arial" w:cs="Arial"/>
+                <w:lang w:val="es-CL" w:eastAsia="es-MX"/>
+              </w:rPr>
+            </w:pPr>
+            <w:r>
+              <w:rPr>
+                <w:rFonts w:ascii="Arial" w:eastAsia="Times New Roman" w:hAnsi="Arial" w:cs="Arial"/>
+                <w:lang w:val="es-CL" w:eastAsia="es-MX"/>
+              </w:rPr>
+              <w:t>23483</w:t>
+            </w:r>
+          </w:p>
+        </w:tc>
+      </w:tr>
+      <w:tr>
+        <w:trPr>
+          <w:trHeight w:val="360"/>
+        </w:trPr>
+        <w:tc>
+          <w:tcPr>
+            <w:tcW w:w="1380" w:type="dxa"/>
+            <w:tcBorders>
+              <w:top w:val="nil"/>
+              <w:left w:val="nil"/>
+              <w:bottom w:val="nil"/>
+              <w:right w:val="nil"/>
+            </w:tcBorders>
+            <w:shd w:val="clear" w:color="auto" w:fill="auto"/>
+            <w:noWrap/>
+            <w:vAlign w:val="center"/>
+            <w:hideMark/>
+          </w:tcPr>
+          <w:p>
+            <w:pPr>
+              <w:spacing w:after="0" w:line="240" w:lineRule="auto"/>
+              <w:jc w:val="right"/>
+              <w:rPr>
+                <w:rFonts w:ascii="Arial" w:eastAsia="Times New Roman" w:hAnsi="Arial" w:cs="Arial"/>
+                <w:lang w:val="es-CL" w:eastAsia="es-MX"/>
+              </w:rPr>
+            </w:pPr>
+            <w:r>
+              <w:rPr>
+                <w:rFonts w:ascii="Arial" w:eastAsia="Times New Roman" w:hAnsi="Arial" w:cs="Arial"/>
+                <w:lang w:val="es-CL" w:eastAsia="es-MX"/>
+              </w:rPr>
+              <w:t>2015</w:t>
+            </w:r>
+          </w:p>
+        </w:tc>
+        <w:tc>
+          <w:tcPr>
+            <w:tcW w:w="895" w:type="dxa"/>
+            <w:tcBorders>
+              <w:top w:val="nil"/>
+              <w:left w:val="nil"/>
+              <w:bottom w:val="nil"/>
+              <w:right w:val="nil"/>
+            </w:tcBorders>
+            <w:shd w:val="clear" w:color="auto" w:fill="auto"/>
+            <w:noWrap/>
+            <w:vAlign w:val="center"/>
+            <w:hideMark/>
+          </w:tcPr>
+          <w:p>
+            <w:pPr>
+              <w:spacing w:after="0" w:line="240" w:lineRule="auto"/>
+              <w:jc w:val="right"/>
+              <w:rPr>
+                <w:rFonts w:ascii="Arial" w:eastAsia="Times New Roman" w:hAnsi="Arial" w:cs="Arial"/>
+                <w:lang w:val="es-CL" w:eastAsia="es-MX"/>
+              </w:rPr>
+            </w:pPr>
+            <w:r>
+              <w:rPr>
+                <w:rFonts w:ascii="Arial" w:eastAsia="Times New Roman" w:hAnsi="Arial" w:cs="Arial"/>
+                <w:lang w:val="es-CL" w:eastAsia="es-MX"/>
+              </w:rPr>
+              <w:t>23643</w:t>
+            </w:r>
+          </w:p>
+        </w:tc>
+        <w:tc>
+          <w:tcPr>
+            <w:tcW w:w="639" w:type="dxa"/>
+            <w:tcBorders>
+              <w:top w:val="nil"/>
+              <w:left w:val="nil"/>
+              <w:bottom w:val="nil"/>
+              <w:right w:val="nil"/>
+            </w:tcBorders>
+            <w:shd w:val="clear" w:color="auto" w:fill="auto"/>
+            <w:noWrap/>
+            <w:vAlign w:val="center"/>
+            <w:hideMark/>
+          </w:tcPr>
+          <w:p>
+            <w:pPr>
+              <w:spacing w:after="0" w:line="240" w:lineRule="auto"/>
+              <w:jc w:val="center"/>
+              <w:rPr>
+                <w:rFonts w:ascii="Arial" w:eastAsia="Times New Roman" w:hAnsi="Arial" w:cs="Arial"/>
+                <w:lang w:val="es-CL" w:eastAsia="es-MX"/>
+              </w:rPr>
+            </w:pPr>
+            <w:r>
+              <w:rPr>
+                <w:rFonts w:ascii="Arial" w:eastAsia="Times New Roman" w:hAnsi="Arial" w:cs="Arial"/>
+                <w:lang w:val="es-CL" w:eastAsia="es-MX"/>
+              </w:rPr>
+              <w:t>2.32</w:t>
+            </w:r>
+          </w:p>
+        </w:tc>
+        <w:tc>
+          <w:tcPr>
+            <w:tcW w:w="1576" w:type="dxa"/>
+            <w:tcBorders>
+              <w:top w:val="nil"/>
+              <w:left w:val="nil"/>
+              <w:bottom w:val="nil"/>
+              <w:right w:val="nil"/>
+            </w:tcBorders>
+            <w:shd w:val="clear" w:color="auto" w:fill="auto"/>
+            <w:noWrap/>
+            <w:vAlign w:val="center"/>
+            <w:hideMark/>
+          </w:tcPr>
+          <w:p>
+            <w:pPr>
+              <w:spacing w:after="0" w:line="240" w:lineRule="auto"/>
+              <w:jc w:val="center"/>
+              <w:rPr>
+                <w:rFonts w:ascii="Arial" w:eastAsia="Times New Roman" w:hAnsi="Arial" w:cs="Arial"/>
+                <w:lang w:val="es-CL" w:eastAsia="es-MX"/>
+              </w:rPr>
+            </w:pPr>
+            <w:r>
+              <w:rPr>
+                <w:rFonts w:ascii="Arial" w:eastAsia="Times New Roman" w:hAnsi="Arial" w:cs="Arial"/>
+                <w:lang w:val="es-CL" w:eastAsia="es-MX"/>
+              </w:rPr>
+              <w:t>0.0232</w:t>
+            </w:r>
+          </w:p>
+        </w:tc>
+        <w:tc>
+          <w:tcPr>
+            <w:tcW w:w="979" w:type="dxa"/>
+            <w:tcBorders>
+              <w:top w:val="nil"/>
+              <w:left w:val="nil"/>
+              <w:bottom w:val="nil"/>
+              <w:right w:val="nil"/>
+            </w:tcBorders>
+            <w:shd w:val="clear" w:color="auto" w:fill="auto"/>
+            <w:noWrap/>
+            <w:vAlign w:val="center"/>
+            <w:hideMark/>
+          </w:tcPr>
+          <w:p>
+            <w:pPr>
+              <w:spacing w:after="0" w:line="240" w:lineRule="auto"/>
+              <w:jc w:val="center"/>
+              <w:rPr>
+                <w:rFonts w:ascii="Arial" w:eastAsia="Times New Roman" w:hAnsi="Arial" w:cs="Arial"/>
+                <w:lang w:val="es-CL" w:eastAsia="es-MX"/>
+              </w:rPr>
+            </w:pPr>
+            <w:r>
+              <w:rPr>
+                <w:rFonts w:ascii="Arial" w:eastAsia="Times New Roman" w:hAnsi="Arial" w:cs="Arial"/>
+                <w:lang w:val="es-CL" w:eastAsia="es-MX"/>
+              </w:rPr>
+              <w:t>1.0232</w:t>
+            </w:r>
+          </w:p>
+        </w:tc>
+        <w:tc>
+          <w:tcPr>
+            <w:tcW w:w="2811" w:type="dxa"/>
+            <w:tcBorders>
+              <w:top w:val="nil"/>
+              <w:left w:val="nil"/>
+              <w:bottom w:val="nil"/>
+              <w:right w:val="nil"/>
+            </w:tcBorders>
+            <w:shd w:val="clear" w:color="auto" w:fill="auto"/>
+            <w:noWrap/>
+            <w:vAlign w:val="center"/>
+            <w:hideMark/>
+          </w:tcPr>
+          <w:p>
+            <w:pPr>
+              <w:spacing w:after="0" w:line="240" w:lineRule="auto"/>
+              <w:jc w:val="center"/>
+              <w:rPr>
+                <w:rFonts w:ascii="Arial" w:eastAsia="Times New Roman" w:hAnsi="Arial" w:cs="Arial"/>
+                <w:lang w:val="es-CL" w:eastAsia="es-MX"/>
+              </w:rPr>
+            </w:pPr>
+            <w:r>
+              <w:rPr>
+                <w:rFonts w:ascii="Arial" w:eastAsia="Times New Roman" w:hAnsi="Arial" w:cs="Arial"/>
+                <w:lang w:val="es-CL" w:eastAsia="es-MX"/>
+              </w:rPr>
+              <w:t>24192</w:t>
+            </w:r>
+          </w:p>
+        </w:tc>
+      </w:tr>
+      <w:tr>
+        <w:trPr>
+          <w:trHeight w:val="360"/>
+        </w:trPr>
+        <w:tc>
+          <w:tcPr>
+            <w:tcW w:w="1380" w:type="dxa"/>
+            <w:tcBorders>
+              <w:top w:val="nil"/>
+              <w:left w:val="nil"/>
+              <w:bottom w:val="nil"/>
+              <w:right w:val="nil"/>
+            </w:tcBorders>
+            <w:shd w:val="clear" w:color="auto" w:fill="auto"/>
+            <w:noWrap/>
+            <w:vAlign w:val="center"/>
+            <w:hideMark/>
+          </w:tcPr>
+          <w:p>
+            <w:pPr>
+              <w:spacing w:after="0" w:line="240" w:lineRule="auto"/>
+              <w:jc w:val="right"/>
+              <w:rPr>
+                <w:rFonts w:ascii="Arial" w:eastAsia="Times New Roman" w:hAnsi="Arial" w:cs="Arial"/>
+                <w:lang w:val="es-CL" w:eastAsia="es-MX"/>
+              </w:rPr>
+            </w:pPr>
+            <w:r>
+              <w:rPr>
+                <w:rFonts w:ascii="Arial" w:eastAsia="Times New Roman" w:hAnsi="Arial" w:cs="Arial"/>
+                <w:lang w:val="es-CL" w:eastAsia="es-MX"/>
+              </w:rPr>
+              <w:lastRenderedPageBreak/>
+              <w:t>2016</w:t>
+            </w:r>
+          </w:p>
+        </w:tc>
+        <w:tc>
+          <w:tcPr>
+            <w:tcW w:w="895" w:type="dxa"/>
+            <w:tcBorders>
+              <w:top w:val="nil"/>
+              <w:left w:val="nil"/>
+              <w:bottom w:val="nil"/>
+              <w:right w:val="nil"/>
+            </w:tcBorders>
+            <w:shd w:val="clear" w:color="auto" w:fill="auto"/>
+            <w:noWrap/>
+            <w:vAlign w:val="center"/>
+            <w:hideMark/>
+          </w:tcPr>
+          <w:p>
+            <w:pPr>
+              <w:spacing w:after="0" w:line="240" w:lineRule="auto"/>
+              <w:jc w:val="right"/>
+              <w:rPr>
+                <w:rFonts w:ascii="Arial" w:eastAsia="Times New Roman" w:hAnsi="Arial" w:cs="Arial"/>
+                <w:lang w:val="es-CL" w:eastAsia="es-MX"/>
+              </w:rPr>
+            </w:pPr>
+            <w:r>
+              <w:rPr>
+                <w:rFonts w:ascii="Arial" w:eastAsia="Times New Roman" w:hAnsi="Arial" w:cs="Arial"/>
+                <w:lang w:val="es-CL" w:eastAsia="es-MX"/>
+              </w:rPr>
+              <w:t>18495</w:t>
+            </w:r>
+          </w:p>
+        </w:tc>
+        <w:tc>
+          <w:tcPr>
+            <w:tcW w:w="639" w:type="dxa"/>
+            <w:tcBorders>
+              <w:top w:val="nil"/>
+              <w:left w:val="nil"/>
+              <w:bottom w:val="nil"/>
+              <w:right w:val="nil"/>
+            </w:tcBorders>
+            <w:shd w:val="clear" w:color="auto" w:fill="auto"/>
+            <w:noWrap/>
+            <w:vAlign w:val="center"/>
+            <w:hideMark/>
+          </w:tcPr>
+          <w:p>
+            <w:pPr>
+              <w:spacing w:after="0" w:line="240" w:lineRule="auto"/>
+              <w:jc w:val="center"/>
+              <w:rPr>
+                <w:rFonts w:ascii="Arial" w:eastAsia="Times New Roman" w:hAnsi="Arial" w:cs="Arial"/>
+                <w:lang w:val="es-CL" w:eastAsia="es-MX"/>
+              </w:rPr>
+            </w:pPr>
+            <w:r>
+              <w:rPr>
+                <w:rFonts w:ascii="Arial" w:eastAsia="Times New Roman" w:hAnsi="Arial" w:cs="Arial"/>
+                <w:lang w:val="es-CL" w:eastAsia="es-MX"/>
+              </w:rPr>
+              <w:t>2.32</w:t>
+            </w:r>
+          </w:p>
+        </w:tc>
+        <w:tc>
+          <w:tcPr>
+            <w:tcW w:w="1576" w:type="dxa"/>
+            <w:tcBorders>
+              <w:top w:val="nil"/>
+              <w:left w:val="nil"/>
+              <w:bottom w:val="nil"/>
+              <w:right w:val="nil"/>
+            </w:tcBorders>
+            <w:shd w:val="clear" w:color="auto" w:fill="auto"/>
+            <w:noWrap/>
+            <w:vAlign w:val="center"/>
+            <w:hideMark/>
+          </w:tcPr>
+          <w:p>
+            <w:pPr>
+              <w:spacing w:after="0" w:line="240" w:lineRule="auto"/>
+              <w:jc w:val="center"/>
+              <w:rPr>
+                <w:rFonts w:ascii="Arial" w:eastAsia="Times New Roman" w:hAnsi="Arial" w:cs="Arial"/>
+                <w:lang w:val="es-CL" w:eastAsia="es-MX"/>
+              </w:rPr>
+            </w:pPr>
+            <w:r>
+              <w:rPr>
+                <w:rFonts w:ascii="Arial" w:eastAsia="Times New Roman" w:hAnsi="Arial" w:cs="Arial"/>
+                <w:lang w:val="es-CL" w:eastAsia="es-MX"/>
+              </w:rPr>
+              <w:t>0.0232</w:t>
+            </w:r>
+          </w:p>
+        </w:tc>
+        <w:tc>
+          <w:tcPr>
+            <w:tcW w:w="979" w:type="dxa"/>
+            <w:tcBorders>
+              <w:top w:val="nil"/>
+              <w:left w:val="nil"/>
+              <w:bottom w:val="nil"/>
+              <w:right w:val="nil"/>
+            </w:tcBorders>
+            <w:shd w:val="clear" w:color="auto" w:fill="auto"/>
+            <w:noWrap/>
+            <w:vAlign w:val="center"/>
+            <w:hideMark/>
+          </w:tcPr>
+          <w:p>
+            <w:pPr>
+              <w:spacing w:after="0" w:line="240" w:lineRule="auto"/>
+              <w:jc w:val="center"/>
+              <w:rPr>
+                <w:rFonts w:ascii="Arial" w:eastAsia="Times New Roman" w:hAnsi="Arial" w:cs="Arial"/>
+                <w:lang w:val="es-CL" w:eastAsia="es-MX"/>
+              </w:rPr>
+            </w:pPr>
+            <w:r>
+              <w:rPr>
+                <w:rFonts w:ascii="Arial" w:eastAsia="Times New Roman" w:hAnsi="Arial" w:cs="Arial"/>
+                <w:lang w:val="es-CL" w:eastAsia="es-MX"/>
+              </w:rPr>
+              <w:t>1.0232</w:t>
+            </w:r>
+          </w:p>
+        </w:tc>
+        <w:tc>
+          <w:tcPr>
+            <w:tcW w:w="2811" w:type="dxa"/>
+            <w:tcBorders>
+              <w:top w:val="nil"/>
+              <w:left w:val="nil"/>
+              <w:bottom w:val="nil"/>
+              <w:right w:val="nil"/>
+            </w:tcBorders>
+            <w:shd w:val="clear" w:color="auto" w:fill="auto"/>
+            <w:noWrap/>
+            <w:vAlign w:val="center"/>
+            <w:hideMark/>
+          </w:tcPr>
+          <w:p>
+            <w:pPr>
+              <w:spacing w:after="0" w:line="240" w:lineRule="auto"/>
+              <w:jc w:val="center"/>
+              <w:rPr>
+                <w:rFonts w:ascii="Arial" w:eastAsia="Times New Roman" w:hAnsi="Arial" w:cs="Arial"/>
+                <w:lang w:val="es-CL" w:eastAsia="es-MX"/>
+              </w:rPr>
+            </w:pPr>
+            <w:r>
+              <w:rPr>
+                <w:rFonts w:ascii="Arial" w:eastAsia="Times New Roman" w:hAnsi="Arial" w:cs="Arial"/>
+                <w:lang w:val="es-CL" w:eastAsia="es-MX"/>
+              </w:rPr>
+              <w:t>18924</w:t>
+            </w:r>
+          </w:p>
+        </w:tc>
+      </w:tr>
+      <w:tr>
+        <w:trPr>
+          <w:trHeight w:val="360"/>
+        </w:trPr>
+        <w:tc>
+          <w:tcPr>
+            <w:tcW w:w="1380" w:type="dxa"/>
+            <w:tcBorders>
+              <w:top w:val="nil"/>
+              <w:left w:val="nil"/>
+              <w:bottom w:val="nil"/>
+              <w:right w:val="nil"/>
+            </w:tcBorders>
+            <w:shd w:val="clear" w:color="auto" w:fill="auto"/>
+            <w:noWrap/>
+            <w:vAlign w:val="center"/>
+            <w:hideMark/>
+          </w:tcPr>
+          <w:p>
+            <w:pPr>
+              <w:spacing w:after="0" w:line="240" w:lineRule="auto"/>
+              <w:jc w:val="right"/>
+              <w:rPr>
+                <w:rFonts w:ascii="Arial" w:eastAsia="Times New Roman" w:hAnsi="Arial" w:cs="Arial"/>
+                <w:lang w:val="es-CL" w:eastAsia="es-MX"/>
+              </w:rPr>
+            </w:pPr>
+            <w:r>
+              <w:rPr>
+                <w:rFonts w:ascii="Arial" w:eastAsia="Times New Roman" w:hAnsi="Arial" w:cs="Arial"/>
+                <w:lang w:val="es-CL" w:eastAsia="es-MX"/>
+              </w:rPr>
+              <w:t>2017</w:t>
+            </w:r>
+          </w:p>
+        </w:tc>
+        <w:tc>
+          <w:tcPr>
+            <w:tcW w:w="895" w:type="dxa"/>
+            <w:tcBorders>
+              <w:top w:val="nil"/>
+              <w:left w:val="nil"/>
+              <w:bottom w:val="nil"/>
+              <w:right w:val="nil"/>
+            </w:tcBorders>
+            <w:shd w:val="clear" w:color="auto" w:fill="auto"/>
+            <w:noWrap/>
+            <w:vAlign w:val="center"/>
+            <w:hideMark/>
+          </w:tcPr>
+          <w:p>
+            <w:pPr>
+              <w:spacing w:after="0" w:line="240" w:lineRule="auto"/>
+              <w:jc w:val="right"/>
+              <w:rPr>
+                <w:rFonts w:ascii="Arial" w:eastAsia="Times New Roman" w:hAnsi="Arial" w:cs="Arial"/>
+                <w:lang w:val="es-CL" w:eastAsia="es-MX"/>
+              </w:rPr>
+            </w:pPr>
+            <w:r>
+              <w:rPr>
+                <w:rFonts w:ascii="Arial" w:eastAsia="Times New Roman" w:hAnsi="Arial" w:cs="Arial"/>
+                <w:lang w:val="es-CL" w:eastAsia="es-MX"/>
+              </w:rPr>
+              <w:t>14134</w:t>
+            </w:r>
+          </w:p>
+        </w:tc>
+        <w:tc>
+          <w:tcPr>
+            <w:tcW w:w="639" w:type="dxa"/>
+            <w:tcBorders>
+              <w:top w:val="nil"/>
+              <w:left w:val="nil"/>
+              <w:bottom w:val="nil"/>
+              <w:right w:val="nil"/>
+            </w:tcBorders>
+            <w:shd w:val="clear" w:color="auto" w:fill="auto"/>
+            <w:noWrap/>
+            <w:vAlign w:val="center"/>
+            <w:hideMark/>
+          </w:tcPr>
+          <w:p>
+            <w:pPr>
+              <w:spacing w:after="0" w:line="240" w:lineRule="auto"/>
+              <w:jc w:val="center"/>
+              <w:rPr>
+                <w:rFonts w:ascii="Arial" w:eastAsia="Times New Roman" w:hAnsi="Arial" w:cs="Arial"/>
+                <w:lang w:val="es-CL" w:eastAsia="es-MX"/>
+              </w:rPr>
+            </w:pPr>
+            <w:r>
+              <w:rPr>
+                <w:rFonts w:ascii="Arial" w:eastAsia="Times New Roman" w:hAnsi="Arial" w:cs="Arial"/>
+                <w:lang w:val="es-CL" w:eastAsia="es-MX"/>
+              </w:rPr>
+              <w:t>2.32</w:t>
+            </w:r>
+          </w:p>
+        </w:tc>
+        <w:tc>
+          <w:tcPr>
+            <w:tcW w:w="1576" w:type="dxa"/>
+            <w:tcBorders>
+              <w:top w:val="nil"/>
+              <w:left w:val="nil"/>
+              <w:bottom w:val="nil"/>
+              <w:right w:val="nil"/>
+            </w:tcBorders>
+            <w:shd w:val="clear" w:color="auto" w:fill="auto"/>
+            <w:noWrap/>
+            <w:vAlign w:val="center"/>
+            <w:hideMark/>
+          </w:tcPr>
+          <w:p>
+            <w:pPr>
+              <w:spacing w:after="0" w:line="240" w:lineRule="auto"/>
+              <w:jc w:val="center"/>
+              <w:rPr>
+                <w:rFonts w:ascii="Arial" w:eastAsia="Times New Roman" w:hAnsi="Arial" w:cs="Arial"/>
+                <w:lang w:val="es-CL" w:eastAsia="es-MX"/>
+              </w:rPr>
+            </w:pPr>
+            <w:r>
+              <w:rPr>
+                <w:rFonts w:ascii="Arial" w:eastAsia="Times New Roman" w:hAnsi="Arial" w:cs="Arial"/>
+                <w:lang w:val="es-CL" w:eastAsia="es-MX"/>
+              </w:rPr>
+              <w:t>0.0232</w:t>
+            </w:r>
+          </w:p>
+        </w:tc>
+        <w:tc>
+          <w:tcPr>
+            <w:tcW w:w="979" w:type="dxa"/>
+            <w:tcBorders>
+              <w:top w:val="nil"/>
+              <w:left w:val="nil"/>
+              <w:bottom w:val="nil"/>
+              <w:right w:val="nil"/>
+            </w:tcBorders>
+            <w:shd w:val="clear" w:color="auto" w:fill="auto"/>
+            <w:noWrap/>
+            <w:vAlign w:val="center"/>
+            <w:hideMark/>
+          </w:tcPr>
+          <w:p>
+            <w:pPr>
+              <w:spacing w:after="0" w:line="240" w:lineRule="auto"/>
+              <w:jc w:val="center"/>
+              <w:rPr>
+                <w:rFonts w:ascii="Arial" w:eastAsia="Times New Roman" w:hAnsi="Arial" w:cs="Arial"/>
+                <w:lang w:val="es-CL" w:eastAsia="es-MX"/>
+              </w:rPr>
+            </w:pPr>
+            <w:r>
+              <w:rPr>
+                <w:rFonts w:ascii="Arial" w:eastAsia="Times New Roman" w:hAnsi="Arial" w:cs="Arial"/>
+                <w:lang w:val="es-CL" w:eastAsia="es-MX"/>
+              </w:rPr>
+              <w:t>1.0232</w:t>
+            </w:r>
+          </w:p>
+        </w:tc>
+        <w:tc>
+          <w:tcPr>
+            <w:tcW w:w="2811" w:type="dxa"/>
+            <w:tcBorders>
+              <w:top w:val="nil"/>
+              <w:left w:val="nil"/>
+              <w:bottom w:val="nil"/>
+              <w:right w:val="nil"/>
+            </w:tcBorders>
+            <w:shd w:val="clear" w:color="auto" w:fill="auto"/>
+            <w:noWrap/>
+            <w:vAlign w:val="center"/>
+            <w:hideMark/>
+          </w:tcPr>
+          <w:p>
+            <w:pPr>
+              <w:spacing w:after="0" w:line="240" w:lineRule="auto"/>
+              <w:jc w:val="center"/>
+              <w:rPr>
+                <w:rFonts w:ascii="Arial" w:eastAsia="Times New Roman" w:hAnsi="Arial" w:cs="Arial"/>
+                <w:lang w:val="es-CL" w:eastAsia="es-MX"/>
+              </w:rPr>
+            </w:pPr>
+            <w:r>
+              <w:rPr>
+                <w:rFonts w:ascii="Arial" w:eastAsia="Times New Roman" w:hAnsi="Arial" w:cs="Arial"/>
+                <w:lang w:val="es-CL" w:eastAsia="es-MX"/>
+              </w:rPr>
+              <w:t>14462</w:t>
+            </w:r>
+          </w:p>
+        </w:tc>
+      </w:tr>
+      <w:tr>
+        <w:trPr>
+          <w:trHeight w:val="360"/>
+        </w:trPr>
+        <w:tc>
+          <w:tcPr>
+            <w:tcW w:w="1380" w:type="dxa"/>
+            <w:tcBorders>
+              <w:top w:val="nil"/>
+              <w:left w:val="nil"/>
+              <w:bottom w:val="nil"/>
+              <w:right w:val="nil"/>
+            </w:tcBorders>
+            <w:shd w:val="clear" w:color="auto" w:fill="auto"/>
+            <w:noWrap/>
+            <w:vAlign w:val="center"/>
+            <w:hideMark/>
+          </w:tcPr>
+          <w:p>
+            <w:pPr>
+              <w:spacing w:after="0" w:line="240" w:lineRule="auto"/>
+              <w:jc w:val="right"/>
+              <w:rPr>
+                <w:rFonts w:ascii="Arial" w:eastAsia="Times New Roman" w:hAnsi="Arial" w:cs="Arial"/>
+                <w:lang w:val="es-CL" w:eastAsia="es-MX"/>
+              </w:rPr>
+            </w:pPr>
+            <w:r>
+              <w:rPr>
+                <w:rFonts w:ascii="Arial" w:eastAsia="Times New Roman" w:hAnsi="Arial" w:cs="Arial"/>
+                <w:lang w:val="es-CL" w:eastAsia="es-MX"/>
+              </w:rPr>
+              <w:t>2018</w:t>
+            </w:r>
+          </w:p>
+        </w:tc>
+        <w:tc>
+          <w:tcPr>
+            <w:tcW w:w="895" w:type="dxa"/>
+            <w:tcBorders>
+              <w:top w:val="nil"/>
+              <w:left w:val="nil"/>
+              <w:bottom w:val="nil"/>
+              <w:right w:val="nil"/>
+            </w:tcBorders>
+            <w:shd w:val="clear" w:color="auto" w:fill="auto"/>
+            <w:noWrap/>
+            <w:vAlign w:val="center"/>
+            <w:hideMark/>
+          </w:tcPr>
+          <w:p>
+            <w:pPr>
+              <w:spacing w:after="0" w:line="240" w:lineRule="auto"/>
+              <w:jc w:val="right"/>
+              <w:rPr>
+                <w:rFonts w:ascii="Arial" w:eastAsia="Times New Roman" w:hAnsi="Arial" w:cs="Arial"/>
+                <w:lang w:val="es-CL" w:eastAsia="es-MX"/>
+              </w:rPr>
+            </w:pPr>
+            <w:r>
+              <w:rPr>
+                <w:rFonts w:ascii="Arial" w:eastAsia="Times New Roman" w:hAnsi="Arial" w:cs="Arial"/>
+                <w:lang w:val="es-CL" w:eastAsia="es-MX"/>
+              </w:rPr>
+              <w:t>8355</w:t>
+            </w:r>
+          </w:p>
+        </w:tc>
+        <w:tc>
+          <w:tcPr>
+            <w:tcW w:w="639" w:type="dxa"/>
+            <w:tcBorders>
+              <w:top w:val="nil"/>
+              <w:left w:val="nil"/>
+              <w:bottom w:val="nil"/>
+              <w:right w:val="nil"/>
+            </w:tcBorders>
+            <w:shd w:val="clear" w:color="auto" w:fill="auto"/>
+            <w:noWrap/>
+            <w:vAlign w:val="center"/>
+            <w:hideMark/>
+          </w:tcPr>
+          <w:p>
+            <w:pPr>
+              <w:spacing w:after="0" w:line="240" w:lineRule="auto"/>
+              <w:jc w:val="center"/>
+              <w:rPr>
+                <w:rFonts w:ascii="Arial" w:eastAsia="Times New Roman" w:hAnsi="Arial" w:cs="Arial"/>
+                <w:lang w:val="es-CL" w:eastAsia="es-MX"/>
+              </w:rPr>
+            </w:pPr>
+            <w:r>
+              <w:rPr>
+                <w:rFonts w:ascii="Arial" w:eastAsia="Times New Roman" w:hAnsi="Arial" w:cs="Arial"/>
+                <w:lang w:val="es-CL" w:eastAsia="es-MX"/>
+              </w:rPr>
+              <w:t>4.86</w:t>
+            </w:r>
+          </w:p>
+        </w:tc>
+        <w:tc>
+          <w:tcPr>
+            <w:tcW w:w="1576" w:type="dxa"/>
+            <w:tcBorders>
+              <w:top w:val="nil"/>
+              <w:left w:val="nil"/>
+              <w:bottom w:val="nil"/>
+              <w:right w:val="nil"/>
+            </w:tcBorders>
+            <w:shd w:val="clear" w:color="auto" w:fill="auto"/>
+            <w:noWrap/>
+            <w:vAlign w:val="center"/>
+            <w:hideMark/>
+          </w:tcPr>
+          <w:p>
+            <w:pPr>
+              <w:spacing w:after="0" w:line="240" w:lineRule="auto"/>
+              <w:jc w:val="center"/>
+              <w:rPr>
+                <w:rFonts w:ascii="Arial" w:eastAsia="Times New Roman" w:hAnsi="Arial" w:cs="Arial"/>
+                <w:lang w:val="es-CL" w:eastAsia="es-MX"/>
+              </w:rPr>
+            </w:pPr>
+            <w:r>
+              <w:rPr>
+                <w:rFonts w:ascii="Arial" w:eastAsia="Times New Roman" w:hAnsi="Arial" w:cs="Arial"/>
+                <w:lang w:val="es-CL" w:eastAsia="es-MX"/>
+              </w:rPr>
+              <w:t>0.0486</w:t>
+            </w:r>
+          </w:p>
+        </w:tc>
+        <w:tc>
+          <w:tcPr>
+            <w:tcW w:w="979" w:type="dxa"/>
+            <w:tcBorders>
+              <w:top w:val="nil"/>
+              <w:left w:val="nil"/>
+              <w:bottom w:val="nil"/>
+              <w:right w:val="nil"/>
+            </w:tcBorders>
+            <w:shd w:val="clear" w:color="auto" w:fill="auto"/>
+            <w:noWrap/>
+            <w:vAlign w:val="center"/>
+            <w:hideMark/>
+          </w:tcPr>
+          <w:p>
+            <w:pPr>
+              <w:spacing w:after="0" w:line="240" w:lineRule="auto"/>
+              <w:jc w:val="center"/>
+              <w:rPr>
+                <w:rFonts w:ascii="Arial" w:eastAsia="Times New Roman" w:hAnsi="Arial" w:cs="Arial"/>
+                <w:lang w:val="es-CL" w:eastAsia="es-MX"/>
+              </w:rPr>
+            </w:pPr>
+            <w:r>
+              <w:rPr>
+                <w:rFonts w:ascii="Arial" w:eastAsia="Times New Roman" w:hAnsi="Arial" w:cs="Arial"/>
+                <w:lang w:val="es-CL" w:eastAsia="es-MX"/>
+              </w:rPr>
+              <w:t>1.0486</w:t>
+            </w:r>
+          </w:p>
+        </w:tc>
+        <w:tc>
+          <w:tcPr>
+            <w:tcW w:w="2811" w:type="dxa"/>
+            <w:tcBorders>
+              <w:top w:val="nil"/>
+              <w:left w:val="nil"/>
+              <w:bottom w:val="nil"/>
+              <w:right w:val="nil"/>
+            </w:tcBorders>
+            <w:shd w:val="clear" w:color="auto" w:fill="auto"/>
+            <w:noWrap/>
+            <w:vAlign w:val="center"/>
+            <w:hideMark/>
+          </w:tcPr>
+          <w:p>
+            <w:pPr>
+              <w:spacing w:after="0" w:line="240" w:lineRule="auto"/>
+              <w:jc w:val="center"/>
+              <w:rPr>
+                <w:rFonts w:ascii="Arial" w:eastAsia="Times New Roman" w:hAnsi="Arial" w:cs="Arial"/>
+                <w:lang w:val="es-CL" w:eastAsia="es-MX"/>
+              </w:rPr>
+            </w:pPr>
+            <w:r>
+              <w:rPr>
+                <w:rFonts w:ascii="Arial" w:eastAsia="Times New Roman" w:hAnsi="Arial" w:cs="Arial"/>
+                <w:lang w:val="es-CL" w:eastAsia="es-MX"/>
+              </w:rPr>
+              <w:t>8761</w:t>
+            </w:r>
+          </w:p>
+        </w:tc>
+      </w:tr>
+      <w:tr>
+        <w:trPr>
+          <w:trHeight w:val="360"/>
+        </w:trPr>
+        <w:tc>
+          <w:tcPr>
+            <w:tcW w:w="1380" w:type="dxa"/>
+            <w:tcBorders>
+              <w:top w:val="nil"/>
+              <w:left w:val="nil"/>
+              <w:bottom w:val="nil"/>
+              <w:right w:val="nil"/>
+            </w:tcBorders>
+            <w:shd w:val="clear" w:color="auto" w:fill="auto"/>
+            <w:noWrap/>
+            <w:vAlign w:val="center"/>
+            <w:hideMark/>
+          </w:tcPr>
+          <w:p>
+            <w:pPr>
+              <w:spacing w:after="0" w:line="240" w:lineRule="auto"/>
+              <w:jc w:val="right"/>
+              <w:rPr>
+                <w:rFonts w:ascii="Arial" w:eastAsia="Times New Roman" w:hAnsi="Arial" w:cs="Arial"/>
+                <w:lang w:val="es-CL" w:eastAsia="es-MX"/>
+              </w:rPr>
+            </w:pPr>
+            <w:r>
+              <w:rPr>
+                <w:rFonts w:ascii="Arial" w:eastAsia="Times New Roman" w:hAnsi="Arial" w:cs="Arial"/>
+                <w:lang w:val="es-CL" w:eastAsia="es-MX"/>
+              </w:rPr>
+              <w:t>2019</w:t>
+            </w:r>
+          </w:p>
+        </w:tc>
+        <w:tc>
+          <w:tcPr>
+            <w:tcW w:w="895" w:type="dxa"/>
+            <w:tcBorders>
+              <w:top w:val="nil"/>
+              <w:left w:val="nil"/>
+              <w:bottom w:val="nil"/>
+              <w:right w:val="nil"/>
+            </w:tcBorders>
+            <w:shd w:val="clear" w:color="auto" w:fill="auto"/>
+            <w:noWrap/>
+            <w:vAlign w:val="center"/>
+            <w:hideMark/>
+          </w:tcPr>
+          <w:p>
+            <w:pPr>
+              <w:spacing w:after="0" w:line="240" w:lineRule="auto"/>
+              <w:jc w:val="right"/>
+              <w:rPr>
+                <w:rFonts w:ascii="Arial" w:eastAsia="Times New Roman" w:hAnsi="Arial" w:cs="Arial"/>
+                <w:lang w:val="es-CL" w:eastAsia="es-MX"/>
+              </w:rPr>
+            </w:pPr>
+            <w:r>
+              <w:rPr>
+                <w:rFonts w:ascii="Arial" w:eastAsia="Times New Roman" w:hAnsi="Arial" w:cs="Arial"/>
+                <w:lang w:val="es-CL" w:eastAsia="es-MX"/>
+              </w:rPr>
+              <w:t>8018</w:t>
+            </w:r>
+          </w:p>
+        </w:tc>
+        <w:tc>
+          <w:tcPr>
+            <w:tcW w:w="639" w:type="dxa"/>
+            <w:tcBorders>
+              <w:top w:val="nil"/>
+              <w:left w:val="nil"/>
+              <w:bottom w:val="nil"/>
+              <w:right w:val="nil"/>
+            </w:tcBorders>
+            <w:shd w:val="clear" w:color="auto" w:fill="auto"/>
+            <w:noWrap/>
+            <w:vAlign w:val="center"/>
+            <w:hideMark/>
+          </w:tcPr>
+          <w:p>
+            <w:pPr>
+              <w:spacing w:after="0" w:line="240" w:lineRule="auto"/>
+              <w:jc w:val="center"/>
+              <w:rPr>
+                <w:rFonts w:ascii="Arial" w:eastAsia="Times New Roman" w:hAnsi="Arial" w:cs="Arial"/>
+                <w:lang w:val="es-CL" w:eastAsia="es-MX"/>
+              </w:rPr>
+            </w:pPr>
+            <w:r>
+              <w:rPr>
+                <w:rFonts w:ascii="Arial" w:eastAsia="Times New Roman" w:hAnsi="Arial" w:cs="Arial"/>
+                <w:lang w:val="es-CL" w:eastAsia="es-MX"/>
+              </w:rPr>
+              <w:t>0.93</w:t>
+            </w:r>
+          </w:p>
+        </w:tc>
+        <w:tc>
+          <w:tcPr>
+            <w:tcW w:w="1576" w:type="dxa"/>
+            <w:tcBorders>
+              <w:top w:val="nil"/>
+              <w:left w:val="nil"/>
+              <w:bottom w:val="nil"/>
+              <w:right w:val="nil"/>
+            </w:tcBorders>
+            <w:shd w:val="clear" w:color="auto" w:fill="auto"/>
+            <w:noWrap/>
+            <w:vAlign w:val="center"/>
+            <w:hideMark/>
+          </w:tcPr>
+          <w:p>
+            <w:pPr>
+              <w:spacing w:after="0" w:line="240" w:lineRule="auto"/>
+              <w:jc w:val="center"/>
+              <w:rPr>
+                <w:rFonts w:ascii="Arial" w:eastAsia="Times New Roman" w:hAnsi="Arial" w:cs="Arial"/>
+                <w:lang w:val="es-CL" w:eastAsia="es-MX"/>
+              </w:rPr>
+            </w:pPr>
+            <w:r>
+              <w:rPr>
+                <w:rFonts w:ascii="Arial" w:eastAsia="Times New Roman" w:hAnsi="Arial" w:cs="Arial"/>
+                <w:lang w:val="es-CL" w:eastAsia="es-MX"/>
+              </w:rPr>
+              <w:t>0.0093</w:t>
+            </w:r>
+          </w:p>
+        </w:tc>
+        <w:tc>
+          <w:tcPr>
+            <w:tcW w:w="979" w:type="dxa"/>
+            <w:tcBorders>
+              <w:top w:val="nil"/>
+              <w:left w:val="nil"/>
+              <w:bottom w:val="nil"/>
+              <w:right w:val="nil"/>
+            </w:tcBorders>
+            <w:shd w:val="clear" w:color="auto" w:fill="auto"/>
+            <w:noWrap/>
+            <w:vAlign w:val="center"/>
+            <w:hideMark/>
+          </w:tcPr>
+          <w:p>
+            <w:pPr>
+              <w:spacing w:after="0" w:line="240" w:lineRule="auto"/>
+              <w:jc w:val="center"/>
+              <w:rPr>
+                <w:rFonts w:ascii="Arial" w:eastAsia="Times New Roman" w:hAnsi="Arial" w:cs="Arial"/>
+                <w:lang w:val="es-CL" w:eastAsia="es-MX"/>
+              </w:rPr>
+            </w:pPr>
+            <w:r>
+              <w:rPr>
+                <w:rFonts w:ascii="Arial" w:eastAsia="Times New Roman" w:hAnsi="Arial" w:cs="Arial"/>
+                <w:lang w:val="es-CL" w:eastAsia="es-MX"/>
+              </w:rPr>
+              <w:t>1.0093</w:t>
+            </w:r>
+          </w:p>
+        </w:tc>
+        <w:tc>
+          <w:tcPr>
+            <w:tcW w:w="2811" w:type="dxa"/>
+            <w:tcBorders>
+              <w:top w:val="nil"/>
+              <w:left w:val="nil"/>
+              <w:bottom w:val="nil"/>
+              <w:right w:val="nil"/>
+            </w:tcBorders>
+            <w:shd w:val="clear" w:color="auto" w:fill="auto"/>
+            <w:noWrap/>
+            <w:vAlign w:val="center"/>
+            <w:hideMark/>
+          </w:tcPr>
+          <w:p>
+            <w:pPr>
+              <w:spacing w:after="0" w:line="240" w:lineRule="auto"/>
+              <w:jc w:val="center"/>
+              <w:rPr>
+                <w:rFonts w:ascii="Arial" w:eastAsia="Times New Roman" w:hAnsi="Arial" w:cs="Arial"/>
+                <w:lang w:val="es-CL" w:eastAsia="es-MX"/>
+              </w:rPr>
+            </w:pPr>
+            <w:r>
+              <w:rPr>
+                <w:rFonts w:ascii="Arial" w:eastAsia="Times New Roman" w:hAnsi="Arial" w:cs="Arial"/>
+                <w:lang w:val="es-CL" w:eastAsia="es-MX"/>
+              </w:rPr>
+              <w:t>8093</w:t>
+            </w:r>
+          </w:p>
+        </w:tc>
+      </w:tr>
+      <w:tr>
+        <w:trPr>
+          <w:trHeight w:val="360"/>
+        </w:trPr>
+        <w:tc>
+          <w:tcPr>
+            <w:tcW w:w="1380" w:type="dxa"/>
+            <w:tcBorders>
+              <w:top w:val="nil"/>
+              <w:left w:val="nil"/>
+              <w:bottom w:val="nil"/>
+              <w:right w:val="nil"/>
+            </w:tcBorders>
+            <w:shd w:val="clear" w:color="auto" w:fill="auto"/>
+            <w:noWrap/>
+            <w:vAlign w:val="center"/>
+            <w:hideMark/>
+          </w:tcPr>
+          <w:p>
+            <w:pPr>
+              <w:spacing w:after="0" w:line="240" w:lineRule="auto"/>
+              <w:jc w:val="right"/>
+              <w:rPr>
+                <w:rFonts w:ascii="Arial" w:eastAsia="Times New Roman" w:hAnsi="Arial" w:cs="Arial"/>
+                <w:lang w:val="es-CL" w:eastAsia="es-MX"/>
+              </w:rPr>
+            </w:pPr>
+            <w:r>
+              <w:rPr>
+                <w:rFonts w:ascii="Arial" w:eastAsia="Times New Roman" w:hAnsi="Arial" w:cs="Arial"/>
+                <w:lang w:val="es-CL" w:eastAsia="es-MX"/>
+              </w:rPr>
+              <w:t>2020</w:t>
+            </w:r>
+          </w:p>
+        </w:tc>
+        <w:tc>
+          <w:tcPr>
+            <w:tcW w:w="895" w:type="dxa"/>
+            <w:tcBorders>
+              <w:top w:val="nil"/>
+              <w:left w:val="nil"/>
+              <w:bottom w:val="nil"/>
+              <w:right w:val="nil"/>
+            </w:tcBorders>
+            <w:shd w:val="clear" w:color="auto" w:fill="auto"/>
+            <w:noWrap/>
+            <w:vAlign w:val="center"/>
+            <w:hideMark/>
+          </w:tcPr>
+          <w:p>
+            <w:pPr>
+              <w:spacing w:after="0" w:line="240" w:lineRule="auto"/>
+              <w:jc w:val="right"/>
+              <w:rPr>
+                <w:rFonts w:ascii="Arial" w:eastAsia="Times New Roman" w:hAnsi="Arial" w:cs="Arial"/>
+                <w:lang w:val="es-CL" w:eastAsia="es-MX"/>
+              </w:rPr>
+            </w:pPr>
+            <w:r>
+              <w:rPr>
+                <w:rFonts w:ascii="Arial" w:eastAsia="Times New Roman" w:hAnsi="Arial" w:cs="Arial"/>
+                <w:lang w:val="es-CL" w:eastAsia="es-MX"/>
+              </w:rPr>
+              <w:t>14194</w:t>
+            </w:r>
+          </w:p>
+        </w:tc>
+        <w:tc>
+          <w:tcPr>
+            <w:tcW w:w="639" w:type="dxa"/>
+            <w:tcBorders>
+              <w:top w:val="nil"/>
+              <w:left w:val="nil"/>
+              <w:bottom w:val="nil"/>
+              <w:right w:val="nil"/>
+            </w:tcBorders>
+            <w:shd w:val="clear" w:color="auto" w:fill="auto"/>
+            <w:noWrap/>
+            <w:vAlign w:val="center"/>
+            <w:hideMark/>
+          </w:tcPr>
+          <w:p>
+            <w:pPr>
+              <w:spacing w:after="0" w:line="240" w:lineRule="auto"/>
+              <w:jc w:val="center"/>
+              <w:rPr>
+                <w:rFonts w:ascii="Arial" w:eastAsia="Times New Roman" w:hAnsi="Arial" w:cs="Arial"/>
+                <w:lang w:val="es-CL" w:eastAsia="es-MX"/>
+              </w:rPr>
+            </w:pPr>
+            <w:r>
+              <w:rPr>
+                <w:rFonts w:ascii="Arial" w:eastAsia="Times New Roman" w:hAnsi="Arial" w:cs="Arial"/>
+                <w:lang w:val="es-CL" w:eastAsia="es-MX"/>
+              </w:rPr>
+              <w:t>2.32</w:t>
+            </w:r>
+          </w:p>
+        </w:tc>
+        <w:tc>
+          <w:tcPr>
+            <w:tcW w:w="1576" w:type="dxa"/>
+            <w:tcBorders>
+              <w:top w:val="nil"/>
+              <w:left w:val="nil"/>
+              <w:bottom w:val="nil"/>
+              <w:right w:val="nil"/>
+            </w:tcBorders>
+            <w:shd w:val="clear" w:color="auto" w:fill="auto"/>
+            <w:noWrap/>
+            <w:vAlign w:val="center"/>
+            <w:hideMark/>
+          </w:tcPr>
+          <w:p>
+            <w:pPr>
+              <w:spacing w:after="0" w:line="240" w:lineRule="auto"/>
+              <w:jc w:val="center"/>
+              <w:rPr>
+                <w:rFonts w:ascii="Arial" w:eastAsia="Times New Roman" w:hAnsi="Arial" w:cs="Arial"/>
+                <w:lang w:val="es-CL" w:eastAsia="es-MX"/>
+              </w:rPr>
+            </w:pPr>
+            <w:r>
+              <w:rPr>
+                <w:rFonts w:ascii="Arial" w:eastAsia="Times New Roman" w:hAnsi="Arial" w:cs="Arial"/>
+                <w:lang w:val="es-CL" w:eastAsia="es-MX"/>
+              </w:rPr>
+              <w:t>0.0232</w:t>
+            </w:r>
+          </w:p>
+        </w:tc>
+        <w:tc>
+          <w:tcPr>
+            <w:tcW w:w="979" w:type="dxa"/>
+            <w:tcBorders>
+              <w:top w:val="nil"/>
+              <w:left w:val="nil"/>
+              <w:bottom w:val="nil"/>
+              <w:right w:val="nil"/>
+            </w:tcBorders>
+            <w:shd w:val="clear" w:color="auto" w:fill="auto"/>
+            <w:noWrap/>
+            <w:vAlign w:val="center"/>
+            <w:hideMark/>
+          </w:tcPr>
+          <w:p>
+            <w:pPr>
+              <w:spacing w:after="0" w:line="240" w:lineRule="auto"/>
+              <w:jc w:val="center"/>
+              <w:rPr>
+                <w:rFonts w:ascii="Arial" w:eastAsia="Times New Roman" w:hAnsi="Arial" w:cs="Arial"/>
+                <w:lang w:val="es-CL" w:eastAsia="es-MX"/>
+              </w:rPr>
+            </w:pPr>
+            <w:r>
+              <w:rPr>
+                <w:rFonts w:ascii="Arial" w:eastAsia="Times New Roman" w:hAnsi="Arial" w:cs="Arial"/>
+                <w:lang w:val="es-CL" w:eastAsia="es-MX"/>
+              </w:rPr>
+              <w:t>1.0232</w:t>
+            </w:r>
+          </w:p>
+        </w:tc>
+        <w:tc>
+          <w:tcPr>
+            <w:tcW w:w="2811" w:type="dxa"/>
+            <w:tcBorders>
+              <w:top w:val="nil"/>
+              <w:left w:val="nil"/>
+              <w:bottom w:val="nil"/>
+              <w:right w:val="nil"/>
+            </w:tcBorders>
+            <w:shd w:val="clear" w:color="auto" w:fill="auto"/>
+            <w:noWrap/>
+            <w:vAlign w:val="center"/>
+            <w:hideMark/>
+          </w:tcPr>
+          <w:p>
+            <w:pPr>
+              <w:spacing w:after="0" w:line="240" w:lineRule="auto"/>
+              <w:jc w:val="center"/>
+              <w:rPr>
+                <w:rFonts w:ascii="Arial" w:eastAsia="Times New Roman" w:hAnsi="Arial" w:cs="Arial"/>
+                <w:lang w:val="es-CL" w:eastAsia="es-MX"/>
+              </w:rPr>
+            </w:pPr>
+            <w:r>
+              <w:rPr>
+                <w:rFonts w:ascii="Arial" w:eastAsia="Times New Roman" w:hAnsi="Arial" w:cs="Arial"/>
+                <w:lang w:val="es-CL" w:eastAsia="es-MX"/>
+              </w:rPr>
+              <w:t>14523</w:t>
+            </w:r>
+          </w:p>
+        </w:tc>
+      </w:tr>
+      <w:tr>
+        <w:trPr>
+          <w:trHeight w:val="360"/>
+        </w:trPr>
+        <w:tc>
+          <w:tcPr>
+            <w:tcW w:w="1380" w:type="dxa"/>
+            <w:tcBorders>
+              <w:top w:val="nil"/>
+              <w:left w:val="nil"/>
+              <w:bottom w:val="nil"/>
+              <w:right w:val="nil"/>
+            </w:tcBorders>
+            <w:shd w:val="clear" w:color="auto" w:fill="auto"/>
+            <w:noWrap/>
+            <w:vAlign w:val="center"/>
+            <w:hideMark/>
+          </w:tcPr>
+          <w:p>
+            <w:pPr>
+              <w:spacing w:after="0" w:line="240" w:lineRule="auto"/>
+              <w:jc w:val="right"/>
+              <w:rPr>
+                <w:rFonts w:ascii="Arial" w:eastAsia="Times New Roman" w:hAnsi="Arial" w:cs="Arial"/>
+                <w:lang w:val="es-CL" w:eastAsia="es-MX"/>
+              </w:rPr>
+            </w:pPr>
+            <w:r>
+              <w:rPr>
+                <w:rFonts w:ascii="Arial" w:eastAsia="Times New Roman" w:hAnsi="Arial" w:cs="Arial"/>
+                <w:lang w:val="es-CL" w:eastAsia="es-MX"/>
+              </w:rPr>
+              <w:t>2021</w:t>
+            </w:r>
+          </w:p>
+        </w:tc>
+        <w:tc>
+          <w:tcPr>
+            <w:tcW w:w="895" w:type="dxa"/>
+            <w:tcBorders>
+              <w:top w:val="nil"/>
+              <w:left w:val="nil"/>
+              <w:bottom w:val="nil"/>
+              <w:right w:val="nil"/>
+            </w:tcBorders>
+            <w:shd w:val="clear" w:color="auto" w:fill="auto"/>
+            <w:noWrap/>
+            <w:vAlign w:val="center"/>
+            <w:hideMark/>
+          </w:tcPr>
+          <w:p>
+            <w:pPr>
+              <w:spacing w:after="0" w:line="240" w:lineRule="auto"/>
+              <w:jc w:val="right"/>
+              <w:rPr>
+                <w:rFonts w:ascii="Arial" w:eastAsia="Times New Roman" w:hAnsi="Arial" w:cs="Arial"/>
+                <w:lang w:val="es-CL" w:eastAsia="es-MX"/>
+              </w:rPr>
+            </w:pPr>
+            <w:r>
+              <w:rPr>
+                <w:rFonts w:ascii="Arial" w:eastAsia="Times New Roman" w:hAnsi="Arial" w:cs="Arial"/>
+                <w:lang w:val="es-CL" w:eastAsia="es-MX"/>
+              </w:rPr>
+              <w:t>12347</w:t>
+            </w:r>
+          </w:p>
+        </w:tc>
+        <w:tc>
+          <w:tcPr>
+            <w:tcW w:w="639" w:type="dxa"/>
+            <w:tcBorders>
+              <w:top w:val="nil"/>
+              <w:left w:val="nil"/>
+              <w:bottom w:val="nil"/>
+              <w:right w:val="nil"/>
+            </w:tcBorders>
+            <w:shd w:val="clear" w:color="auto" w:fill="auto"/>
+            <w:noWrap/>
+            <w:vAlign w:val="center"/>
+            <w:hideMark/>
+          </w:tcPr>
+          <w:p>
+            <w:pPr>
+              <w:spacing w:after="0" w:line="240" w:lineRule="auto"/>
+              <w:jc w:val="center"/>
+              <w:rPr>
+                <w:rFonts w:ascii="Arial" w:eastAsia="Times New Roman" w:hAnsi="Arial" w:cs="Arial"/>
+                <w:lang w:val="es-CL" w:eastAsia="es-MX"/>
+              </w:rPr>
+            </w:pPr>
+            <w:r>
+              <w:rPr>
+                <w:rFonts w:ascii="Arial" w:eastAsia="Times New Roman" w:hAnsi="Arial" w:cs="Arial"/>
+                <w:lang w:val="es-CL" w:eastAsia="es-MX"/>
+              </w:rPr>
+              <w:t>2.32</w:t>
+            </w:r>
+          </w:p>
+        </w:tc>
+        <w:tc>
+          <w:tcPr>
+            <w:tcW w:w="1576" w:type="dxa"/>
+            <w:tcBorders>
+              <w:top w:val="nil"/>
+              <w:left w:val="nil"/>
+              <w:bottom w:val="nil"/>
+              <w:right w:val="nil"/>
+            </w:tcBorders>
+            <w:shd w:val="clear" w:color="auto" w:fill="auto"/>
+            <w:noWrap/>
+            <w:vAlign w:val="center"/>
+            <w:hideMark/>
+          </w:tcPr>
+          <w:p>
+            <w:pPr>
+              <w:spacing w:after="0" w:line="240" w:lineRule="auto"/>
+              <w:jc w:val="center"/>
+              <w:rPr>
+                <w:rFonts w:ascii="Arial" w:eastAsia="Times New Roman" w:hAnsi="Arial" w:cs="Arial"/>
+                <w:lang w:val="es-CL" w:eastAsia="es-MX"/>
+              </w:rPr>
+            </w:pPr>
+            <w:r>
+              <w:rPr>
+                <w:rFonts w:ascii="Arial" w:eastAsia="Times New Roman" w:hAnsi="Arial" w:cs="Arial"/>
+                <w:lang w:val="es-CL" w:eastAsia="es-MX"/>
+              </w:rPr>
+              <w:t>0.0232</w:t>
+            </w:r>
+          </w:p>
+        </w:tc>
+        <w:tc>
+          <w:tcPr>
+            <w:tcW w:w="979" w:type="dxa"/>
+            <w:tcBorders>
+              <w:top w:val="nil"/>
+              <w:left w:val="nil"/>
+              <w:bottom w:val="nil"/>
+              <w:right w:val="nil"/>
+            </w:tcBorders>
+            <w:shd w:val="clear" w:color="auto" w:fill="auto"/>
+            <w:noWrap/>
+            <w:vAlign w:val="center"/>
+            <w:hideMark/>
+          </w:tcPr>
+          <w:p>
+            <w:pPr>
+              <w:spacing w:after="0" w:line="240" w:lineRule="auto"/>
+              <w:jc w:val="center"/>
+              <w:rPr>
+                <w:rFonts w:ascii="Arial" w:eastAsia="Times New Roman" w:hAnsi="Arial" w:cs="Arial"/>
+                <w:lang w:val="es-CL" w:eastAsia="es-MX"/>
+              </w:rPr>
+            </w:pPr>
+            <w:r>
+              <w:rPr>
+                <w:rFonts w:ascii="Arial" w:eastAsia="Times New Roman" w:hAnsi="Arial" w:cs="Arial"/>
+                <w:lang w:val="es-CL" w:eastAsia="es-MX"/>
+              </w:rPr>
+              <w:t>1.0232</w:t>
+            </w:r>
+          </w:p>
+        </w:tc>
+        <w:tc>
+          <w:tcPr>
+            <w:tcW w:w="2811" w:type="dxa"/>
+            <w:tcBorders>
+              <w:top w:val="nil"/>
+              <w:left w:val="nil"/>
+              <w:bottom w:val="nil"/>
+              <w:right w:val="nil"/>
+            </w:tcBorders>
+            <w:shd w:val="clear" w:color="auto" w:fill="auto"/>
+            <w:noWrap/>
+            <w:vAlign w:val="center"/>
+            <w:hideMark/>
+          </w:tcPr>
+          <w:p>
+            <w:pPr>
+              <w:spacing w:after="0" w:line="240" w:lineRule="auto"/>
+              <w:jc w:val="center"/>
+              <w:rPr>
+                <w:rFonts w:ascii="Arial" w:eastAsia="Times New Roman" w:hAnsi="Arial" w:cs="Arial"/>
+                <w:lang w:val="es-CL" w:eastAsia="es-MX"/>
+              </w:rPr>
+            </w:pPr>
+            <w:r>
+              <w:rPr>
+                <w:rFonts w:ascii="Arial" w:eastAsia="Times New Roman" w:hAnsi="Arial" w:cs="Arial"/>
+                <w:lang w:val="es-CL" w:eastAsia="es-MX"/>
+              </w:rPr>
+              <w:t>12633</w:t>
+            </w:r>
+          </w:p>
+        </w:tc>
+      </w:tr>
+    </w:tbl>
     <w:p>
       <w:pPr>
         <w:ind w:left="1440" w:hanging="1440"/>
@@ -10937,7 +15185,7 @@
 </file>
 
 <file path=word/styles.xml><?xml version="1.0" encoding="utf-8"?>
-<w:styles xmlns:mc="http://schemas.openxmlformats.org/markup-compatibility/2006" xmlns:r="http://schemas.openxmlformats.org/officeDocument/2006/relationships" xmlns:w="http://schemas.openxmlformats.org/wordprocessingml/2006/main" xmlns:w14="http://schemas.microsoft.com/office/word/2010/wordml" xmlns:w15="http://schemas.microsoft.com/office/word/2012/wordml" xmlns:w16cex="http://schemas.microsoft.com/office/word/2018/wordml/cex" xmlns:w16cid="http://schemas.microsoft.com/office/word/2016/wordml/cid" xmlns:w16="http://schemas.microsoft.com/office/word/2018/wordml" xmlns:w16sdtdh="http://schemas.microsoft.com/office/word/2020/wordml/sdtdatahash" xmlns:w16se="http://schemas.microsoft.com/office/word/2015/wordml/symex" mc:Ignorable="w14 w15 w16se w16cid w16 w16cex w16sdtdh">
+<w:styles xmlns:mc="http://schemas.openxmlformats.org/markup-compatibility/2006" xmlns:r="http://schemas.openxmlformats.org/officeDocument/2006/relationships" xmlns:w="http://schemas.openxmlformats.org/wordprocessingml/2006/main" xmlns:w14="http://schemas.microsoft.com/office/word/2010/wordml" xmlns:w15="http://schemas.microsoft.com/office/word/2012/wordml" xmlns:w16cex="http://schemas.microsoft.com/office/word/2018/wordml/cex" xmlns:w16cid="http://schemas.microsoft.com/office/word/2016/wordml/cid" xmlns:w16="http://schemas.microsoft.com/office/word/2018/wordml" xmlns:w16se="http://schemas.microsoft.com/office/word/2015/wordml/symex" mc:Ignorable="w14 w15 w16se w16cid w16 w16cex">
   <w:docDefaults>
     <w:rPrDefault>
       <w:rPr>
@@ -11368,7 +15616,7 @@
 <file path=word/charts/chart1.xml><?xml version="1.0" encoding="utf-8"?>
 <c:chartSpace xmlns:c="http://schemas.openxmlformats.org/drawingml/2006/chart" xmlns:a="http://schemas.openxmlformats.org/drawingml/2006/main" xmlns:r="http://schemas.openxmlformats.org/officeDocument/2006/relationships" xmlns:c16r2="http://schemas.microsoft.com/office/drawing/2015/06/chart">
   <c:date1904 val="0"/>
-  <c:lang val="es-ES"/>
+  <c:lang val="es-MX"/>
   <c:roundedCorners val="0"/>
   <mc:AlternateContent xmlns:mc="http://schemas.openxmlformats.org/markup-compatibility/2006">
     <mc:Choice xmlns:c14="http://schemas.microsoft.com/office/drawing/2007/8/2/chart" Requires="c14">
@@ -12050,7 +16298,7 @@
                   <a:cs typeface="+mn-cs"/>
                 </a:defRPr>
               </a:pPr>
-              <a:endParaRPr lang="en-US"/>
+              <a:endParaRPr lang="es-CL"/>
             </a:p>
           </c:txPr>
         </c:title>
@@ -12088,7 +16336,7 @@
                 <a:cs typeface="+mn-cs"/>
               </a:defRPr>
             </a:pPr>
-            <a:endParaRPr lang="en-US"/>
+            <a:endParaRPr lang="es-CL"/>
           </a:p>
         </c:txPr>
         <c:crossAx val="534387424"/>
@@ -12163,7 +16411,7 @@
                   <a:cs typeface="+mn-cs"/>
                 </a:defRPr>
               </a:pPr>
-              <a:endParaRPr lang="en-US"/>
+              <a:endParaRPr lang="es-CL"/>
             </a:p>
           </c:txPr>
         </c:title>
@@ -12201,7 +16449,7 @@
                 <a:cs typeface="+mn-cs"/>
               </a:defRPr>
             </a:pPr>
-            <a:endParaRPr lang="en-US"/>
+            <a:endParaRPr lang="es-CL"/>
           </a:p>
         </c:txPr>
         <c:crossAx val="534385784"/>
@@ -12253,7 +16501,7 @@
               <a:cs typeface="+mn-cs"/>
             </a:defRPr>
           </a:pPr>
-          <a:endParaRPr lang="en-US"/>
+          <a:endParaRPr lang="es-CL"/>
         </a:p>
       </c:txPr>
     </c:legend>
@@ -12285,7 +16533,7 @@
       <a:pPr>
         <a:defRPr/>
       </a:pPr>
-      <a:endParaRPr lang="en-US"/>
+      <a:endParaRPr lang="es-CL"/>
     </a:p>
   </c:txPr>
   <c:externalData r:id="rId3">
@@ -12297,7 +16545,7 @@
 <file path=word/charts/chart2.xml><?xml version="1.0" encoding="utf-8"?>
 <c:chartSpace xmlns:c="http://schemas.openxmlformats.org/drawingml/2006/chart" xmlns:a="http://schemas.openxmlformats.org/drawingml/2006/main" xmlns:r="http://schemas.openxmlformats.org/officeDocument/2006/relationships" xmlns:c16r2="http://schemas.microsoft.com/office/drawing/2015/06/chart">
   <c:date1904 val="0"/>
-  <c:lang val="es-ES"/>
+  <c:lang val="es-MX"/>
   <c:roundedCorners val="0"/>
   <mc:AlternateContent xmlns:mc="http://schemas.openxmlformats.org/markup-compatibility/2006">
     <mc:Choice xmlns:c14="http://schemas.microsoft.com/office/drawing/2007/8/2/chart" Requires="c14">
@@ -12812,7 +17060,7 @@
                   <a:cs typeface="+mn-cs"/>
                 </a:defRPr>
               </a:pPr>
-              <a:endParaRPr lang="en-US"/>
+              <a:endParaRPr lang="es-CL"/>
             </a:p>
           </c:txPr>
         </c:title>
@@ -12850,7 +17098,7 @@
                 <a:cs typeface="+mn-cs"/>
               </a:defRPr>
             </a:pPr>
-            <a:endParaRPr lang="en-US"/>
+            <a:endParaRPr lang="es-CL"/>
           </a:p>
         </c:txPr>
         <c:crossAx val="537977168"/>
@@ -12923,7 +17171,7 @@
                   <a:cs typeface="+mn-cs"/>
                 </a:defRPr>
               </a:pPr>
-              <a:endParaRPr lang="en-US"/>
+              <a:endParaRPr lang="es-CL"/>
             </a:p>
           </c:txPr>
         </c:title>
@@ -12961,7 +17209,7 @@
                 <a:cs typeface="+mn-cs"/>
               </a:defRPr>
             </a:pPr>
-            <a:endParaRPr lang="en-US"/>
+            <a:endParaRPr lang="es-CL"/>
           </a:p>
         </c:txPr>
         <c:crossAx val="537983072"/>
@@ -13013,7 +17261,7 @@
               <a:cs typeface="+mn-cs"/>
             </a:defRPr>
           </a:pPr>
-          <a:endParaRPr lang="en-US"/>
+          <a:endParaRPr lang="es-CL"/>
         </a:p>
       </c:txPr>
     </c:legend>
@@ -13045,7 +17293,7 @@
       <a:pPr>
         <a:defRPr/>
       </a:pPr>
-      <a:endParaRPr lang="en-US"/>
+      <a:endParaRPr lang="es-CL"/>
     </a:p>
   </c:txPr>
   <c:externalData r:id="rId3">
@@ -13057,7 +17305,7 @@
 <file path=word/charts/chart3.xml><?xml version="1.0" encoding="utf-8"?>
 <c:chartSpace xmlns:c="http://schemas.openxmlformats.org/drawingml/2006/chart" xmlns:a="http://schemas.openxmlformats.org/drawingml/2006/main" xmlns:r="http://schemas.openxmlformats.org/officeDocument/2006/relationships" xmlns:c16r2="http://schemas.microsoft.com/office/drawing/2015/06/chart">
   <c:date1904 val="0"/>
-  <c:lang val="es-ES"/>
+  <c:lang val="es-MX"/>
   <c:roundedCorners val="0"/>
   <mc:AlternateContent xmlns:mc="http://schemas.openxmlformats.org/markup-compatibility/2006">
     <mc:Choice xmlns:c14="http://schemas.microsoft.com/office/drawing/2007/8/2/chart" Requires="c14">
@@ -13445,7 +17693,7 @@
                   <a:cs typeface="+mn-cs"/>
                 </a:defRPr>
               </a:pPr>
-              <a:endParaRPr lang="en-US"/>
+              <a:endParaRPr lang="es-CL"/>
             </a:p>
           </c:txPr>
         </c:title>
@@ -13483,7 +17731,7 @@
                 <a:cs typeface="+mn-cs"/>
               </a:defRPr>
             </a:pPr>
-            <a:endParaRPr lang="en-US"/>
+            <a:endParaRPr lang="es-CL"/>
           </a:p>
         </c:txPr>
         <c:crossAx val="537977168"/>
@@ -13556,7 +17804,7 @@
                   <a:cs typeface="+mn-cs"/>
                 </a:defRPr>
               </a:pPr>
-              <a:endParaRPr lang="en-US"/>
+              <a:endParaRPr lang="es-CL"/>
             </a:p>
           </c:txPr>
         </c:title>
@@ -13594,7 +17842,7 @@
                 <a:cs typeface="+mn-cs"/>
               </a:defRPr>
             </a:pPr>
-            <a:endParaRPr lang="en-US"/>
+            <a:endParaRPr lang="es-CL"/>
           </a:p>
         </c:txPr>
         <c:crossAx val="537983072"/>
@@ -13646,7 +17894,7 @@
               <a:cs typeface="+mn-cs"/>
             </a:defRPr>
           </a:pPr>
-          <a:endParaRPr lang="en-US"/>
+          <a:endParaRPr lang="es-CL"/>
         </a:p>
       </c:txPr>
     </c:legend>
@@ -13678,7 +17926,7 @@
       <a:pPr>
         <a:defRPr/>
       </a:pPr>
-      <a:endParaRPr lang="en-US"/>
+      <a:endParaRPr lang="es-CL"/>
     </a:p>
   </c:txPr>
   <c:externalData r:id="rId3">

</xml_diff>